<commit_message>
Advance php + starting html, css, javascript
</commit_message>
<xml_diff>
--- a/Frontend Web Development/lvl 1/My Environment Setup/MyEnvironmentSetup.docx
+++ b/Frontend Web Development/lvl 1/My Environment Setup/MyEnvironmentSetup.docx
@@ -45,6 +45,9 @@
     <w:p/>
     <w:p>
       <w:r>
+        <w:rPr>
+          <w:noProof/>
+        </w:rPr>
         <w:drawing>
           <wp:inline distT="0" distB="0" distL="0" distR="0" wp14:anchorId="3A68CD5E" wp14:editId="65F96689">
             <wp:extent cx="5743575" cy="2955241"/>
@@ -87,19 +90,7 @@
     </w:p>
     <w:p>
       <w:r>
-        <w:t xml:space="preserve">Next, I want to go over some information about extensions. Emet is a tool that comes pre-installed when you finish setting up Visual Studio. If you are using an alternative like sublime text, you </w:t>
-      </w:r>
-      <w:r>
-        <w:t>must</w:t>
-      </w:r>
-      <w:r>
-        <w:t xml:space="preserve"> install Emet. </w:t>
-      </w:r>
-    </w:p>
-    <w:p/>
-    <w:p>
-      <w:r>
-        <w:t xml:space="preserve">Now in visual studio create a </w:t>
+        <w:t xml:space="preserve">Now in visual studio, create a </w:t>
       </w:r>
       <w:proofErr w:type="gramStart"/>
       <w:r>
@@ -107,13 +98,16 @@
       </w:r>
       <w:proofErr w:type="gramEnd"/>
       <w:r>
-        <w:t>PROJECT_STARTER) in visual studio create the following files:</w:t>
-      </w:r>
-    </w:p>
-    <w:p>
-      <w:r>
+        <w:t>PROJECT_STARTER). Visual Studio and create the following files:</w:t>
+      </w:r>
+    </w:p>
+    <w:p>
+      <w:r>
+        <w:rPr>
+          <w:noProof/>
+        </w:rPr>
         <w:drawing>
-          <wp:inline distT="0" distB="0" distL="0" distR="0" wp14:anchorId="10AB9243" wp14:editId="2116D348">
+          <wp:inline distT="0" distB="0" distL="0" distR="0" wp14:anchorId="16A117B0" wp14:editId="3D16730F">
             <wp:extent cx="1514686" cy="1047896"/>
             <wp:effectExtent l="0" t="0" r="9525" b="0"/>
             <wp:docPr id="1057142487" name="Picture 1" descr="A screenshot of a computer program&#10;&#10;Description automatically generated"/>
@@ -148,12 +142,2015 @@
           </wp:inline>
         </w:drawing>
       </w:r>
-      <w:r>
+    </w:p>
+    <w:p>
+      <w:r>
+        <w:t xml:space="preserve">In the index.html file, </w:t>
+      </w:r>
+      <w:proofErr w:type="gramStart"/>
+      <w:r>
+        <w:t>enter !</w:t>
+      </w:r>
+      <w:proofErr w:type="gramEnd"/>
+      <w:r>
+        <w:t>+Enter to create the following:</w:t>
+      </w:r>
+    </w:p>
+    <w:p>
+      <w:pPr>
+        <w:shd w:val="clear" w:color="auto" w:fill="1F1F1F"/>
+        <w:spacing w:after="0" w:line="300" w:lineRule="atLeast"/>
+        <w:rPr>
+          <w:rFonts w:ascii="Consolas" w:eastAsia="Times New Roman" w:hAnsi="Consolas" w:cs="Times New Roman"/>
+          <w:color w:val="CCCCCC"/>
+          <w:kern w:val="0"/>
+          <w:sz w:val="23"/>
+          <w:szCs w:val="23"/>
+          <w14:ligatures w14:val="none"/>
+        </w:rPr>
+      </w:pPr>
+      <w:r>
+        <w:rPr>
+          <w:rFonts w:ascii="Consolas" w:eastAsia="Times New Roman" w:hAnsi="Consolas" w:cs="Times New Roman"/>
+          <w:color w:val="808080"/>
+          <w:kern w:val="0"/>
+          <w:sz w:val="23"/>
+          <w:szCs w:val="23"/>
+          <w14:ligatures w14:val="none"/>
+        </w:rPr>
+        <w:t>&lt;!</w:t>
+      </w:r>
+      <w:r>
+        <w:rPr>
+          <w:rFonts w:ascii="Consolas" w:eastAsia="Times New Roman" w:hAnsi="Consolas" w:cs="Times New Roman"/>
+          <w:color w:val="569CD6"/>
+          <w:kern w:val="0"/>
+          <w:sz w:val="23"/>
+          <w:szCs w:val="23"/>
+          <w14:ligatures w14:val="none"/>
+        </w:rPr>
+        <w:t>DOCTYPE</w:t>
+      </w:r>
+      <w:r>
+        <w:rPr>
+          <w:rFonts w:ascii="Consolas" w:eastAsia="Times New Roman" w:hAnsi="Consolas" w:cs="Times New Roman"/>
+          <w:color w:val="CCCCCC"/>
+          <w:kern w:val="0"/>
+          <w:sz w:val="23"/>
+          <w:szCs w:val="23"/>
+          <w14:ligatures w14:val="none"/>
+        </w:rPr>
         <w:t xml:space="preserve"> </w:t>
+      </w:r>
+      <w:r>
+        <w:rPr>
+          <w:rFonts w:ascii="Consolas" w:eastAsia="Times New Roman" w:hAnsi="Consolas" w:cs="Times New Roman"/>
+          <w:color w:val="9CDCFE"/>
+          <w:kern w:val="0"/>
+          <w:sz w:val="23"/>
+          <w:szCs w:val="23"/>
+          <w14:ligatures w14:val="none"/>
+        </w:rPr>
+        <w:t>html</w:t>
+      </w:r>
+      <w:r>
+        <w:rPr>
+          <w:rFonts w:ascii="Consolas" w:eastAsia="Times New Roman" w:hAnsi="Consolas" w:cs="Times New Roman"/>
+          <w:color w:val="808080"/>
+          <w:kern w:val="0"/>
+          <w:sz w:val="23"/>
+          <w:szCs w:val="23"/>
+          <w14:ligatures w14:val="none"/>
+        </w:rPr>
+        <w:t>&gt;</w:t>
+      </w:r>
+    </w:p>
+    <w:p>
+      <w:pPr>
+        <w:shd w:val="clear" w:color="auto" w:fill="1F1F1F"/>
+        <w:spacing w:after="0" w:line="300" w:lineRule="atLeast"/>
+        <w:rPr>
+          <w:rFonts w:ascii="Consolas" w:eastAsia="Times New Roman" w:hAnsi="Consolas" w:cs="Times New Roman"/>
+          <w:color w:val="CCCCCC"/>
+          <w:kern w:val="0"/>
+          <w:sz w:val="23"/>
+          <w:szCs w:val="23"/>
+          <w14:ligatures w14:val="none"/>
+        </w:rPr>
+      </w:pPr>
+      <w:r>
+        <w:rPr>
+          <w:rFonts w:ascii="Consolas" w:eastAsia="Times New Roman" w:hAnsi="Consolas" w:cs="Times New Roman"/>
+          <w:color w:val="808080"/>
+          <w:kern w:val="0"/>
+          <w:sz w:val="23"/>
+          <w:szCs w:val="23"/>
+          <w14:ligatures w14:val="none"/>
+        </w:rPr>
+        <w:t>&lt;</w:t>
+      </w:r>
+      <w:r>
+        <w:rPr>
+          <w:rFonts w:ascii="Consolas" w:eastAsia="Times New Roman" w:hAnsi="Consolas" w:cs="Times New Roman"/>
+          <w:color w:val="569CD6"/>
+          <w:kern w:val="0"/>
+          <w:sz w:val="23"/>
+          <w:szCs w:val="23"/>
+          <w14:ligatures w14:val="none"/>
+        </w:rPr>
+        <w:t>html</w:t>
+      </w:r>
+      <w:r>
+        <w:rPr>
+          <w:rFonts w:ascii="Consolas" w:eastAsia="Times New Roman" w:hAnsi="Consolas" w:cs="Times New Roman"/>
+          <w:color w:val="CCCCCC"/>
+          <w:kern w:val="0"/>
+          <w:sz w:val="23"/>
+          <w:szCs w:val="23"/>
+          <w14:ligatures w14:val="none"/>
+        </w:rPr>
+        <w:t xml:space="preserve"> </w:t>
+      </w:r>
+      <w:r>
+        <w:rPr>
+          <w:rFonts w:ascii="Consolas" w:eastAsia="Times New Roman" w:hAnsi="Consolas" w:cs="Times New Roman"/>
+          <w:color w:val="9CDCFE"/>
+          <w:kern w:val="0"/>
+          <w:sz w:val="23"/>
+          <w:szCs w:val="23"/>
+          <w14:ligatures w14:val="none"/>
+        </w:rPr>
+        <w:t>lang</w:t>
+      </w:r>
+      <w:r>
+        <w:rPr>
+          <w:rFonts w:ascii="Consolas" w:eastAsia="Times New Roman" w:hAnsi="Consolas" w:cs="Times New Roman"/>
+          <w:color w:val="CCCCCC"/>
+          <w:kern w:val="0"/>
+          <w:sz w:val="23"/>
+          <w:szCs w:val="23"/>
+          <w14:ligatures w14:val="none"/>
+        </w:rPr>
+        <w:t>=</w:t>
+      </w:r>
+      <w:r>
+        <w:rPr>
+          <w:rFonts w:ascii="Consolas" w:eastAsia="Times New Roman" w:hAnsi="Consolas" w:cs="Times New Roman"/>
+          <w:color w:val="CE9178"/>
+          <w:kern w:val="0"/>
+          <w:sz w:val="23"/>
+          <w:szCs w:val="23"/>
+          <w14:ligatures w14:val="none"/>
+        </w:rPr>
+        <w:t>"</w:t>
+      </w:r>
+      <w:proofErr w:type="spellStart"/>
+      <w:r>
+        <w:rPr>
+          <w:rFonts w:ascii="Consolas" w:eastAsia="Times New Roman" w:hAnsi="Consolas" w:cs="Times New Roman"/>
+          <w:color w:val="CE9178"/>
+          <w:kern w:val="0"/>
+          <w:sz w:val="23"/>
+          <w:szCs w:val="23"/>
+          <w14:ligatures w14:val="none"/>
+        </w:rPr>
+        <w:t>en</w:t>
+      </w:r>
+      <w:proofErr w:type="spellEnd"/>
+      <w:r>
+        <w:rPr>
+          <w:rFonts w:ascii="Consolas" w:eastAsia="Times New Roman" w:hAnsi="Consolas" w:cs="Times New Roman"/>
+          <w:color w:val="CE9178"/>
+          <w:kern w:val="0"/>
+          <w:sz w:val="23"/>
+          <w:szCs w:val="23"/>
+          <w14:ligatures w14:val="none"/>
+        </w:rPr>
+        <w:t>"</w:t>
+      </w:r>
+      <w:r>
+        <w:rPr>
+          <w:rFonts w:ascii="Consolas" w:eastAsia="Times New Roman" w:hAnsi="Consolas" w:cs="Times New Roman"/>
+          <w:color w:val="808080"/>
+          <w:kern w:val="0"/>
+          <w:sz w:val="23"/>
+          <w:szCs w:val="23"/>
+          <w14:ligatures w14:val="none"/>
+        </w:rPr>
+        <w:t>&gt;</w:t>
+      </w:r>
+    </w:p>
+    <w:p>
+      <w:pPr>
+        <w:shd w:val="clear" w:color="auto" w:fill="1F1F1F"/>
+        <w:spacing w:after="0" w:line="300" w:lineRule="atLeast"/>
+        <w:rPr>
+          <w:rFonts w:ascii="Consolas" w:eastAsia="Times New Roman" w:hAnsi="Consolas" w:cs="Times New Roman"/>
+          <w:color w:val="CCCCCC"/>
+          <w:kern w:val="0"/>
+          <w:sz w:val="23"/>
+          <w:szCs w:val="23"/>
+          <w14:ligatures w14:val="none"/>
+        </w:rPr>
+      </w:pPr>
+      <w:r>
+        <w:rPr>
+          <w:rFonts w:ascii="Consolas" w:eastAsia="Times New Roman" w:hAnsi="Consolas" w:cs="Times New Roman"/>
+          <w:color w:val="808080"/>
+          <w:kern w:val="0"/>
+          <w:sz w:val="23"/>
+          <w:szCs w:val="23"/>
+          <w14:ligatures w14:val="none"/>
+        </w:rPr>
+        <w:t>&lt;</w:t>
+      </w:r>
+      <w:r>
+        <w:rPr>
+          <w:rFonts w:ascii="Consolas" w:eastAsia="Times New Roman" w:hAnsi="Consolas" w:cs="Times New Roman"/>
+          <w:color w:val="569CD6"/>
+          <w:kern w:val="0"/>
+          <w:sz w:val="23"/>
+          <w:szCs w:val="23"/>
+          <w14:ligatures w14:val="none"/>
+        </w:rPr>
+        <w:t>head</w:t>
+      </w:r>
+      <w:r>
+        <w:rPr>
+          <w:rFonts w:ascii="Consolas" w:eastAsia="Times New Roman" w:hAnsi="Consolas" w:cs="Times New Roman"/>
+          <w:color w:val="808080"/>
+          <w:kern w:val="0"/>
+          <w:sz w:val="23"/>
+          <w:szCs w:val="23"/>
+          <w14:ligatures w14:val="none"/>
+        </w:rPr>
+        <w:t>&gt;</w:t>
+      </w:r>
+    </w:p>
+    <w:p>
+      <w:pPr>
+        <w:shd w:val="clear" w:color="auto" w:fill="1F1F1F"/>
+        <w:spacing w:after="0" w:line="300" w:lineRule="atLeast"/>
+        <w:rPr>
+          <w:rFonts w:ascii="Consolas" w:eastAsia="Times New Roman" w:hAnsi="Consolas" w:cs="Times New Roman"/>
+          <w:color w:val="CCCCCC"/>
+          <w:kern w:val="0"/>
+          <w:sz w:val="23"/>
+          <w:szCs w:val="23"/>
+          <w14:ligatures w14:val="none"/>
+        </w:rPr>
+      </w:pPr>
+      <w:r>
+        <w:rPr>
+          <w:rFonts w:ascii="Consolas" w:eastAsia="Times New Roman" w:hAnsi="Consolas" w:cs="Times New Roman"/>
+          <w:color w:val="CCCCCC"/>
+          <w:kern w:val="0"/>
+          <w:sz w:val="23"/>
+          <w:szCs w:val="23"/>
+          <w14:ligatures w14:val="none"/>
+        </w:rPr>
+        <w:t xml:space="preserve">    </w:t>
+      </w:r>
+      <w:r>
+        <w:rPr>
+          <w:rFonts w:ascii="Consolas" w:eastAsia="Times New Roman" w:hAnsi="Consolas" w:cs="Times New Roman"/>
+          <w:color w:val="808080"/>
+          <w:kern w:val="0"/>
+          <w:sz w:val="23"/>
+          <w:szCs w:val="23"/>
+          <w14:ligatures w14:val="none"/>
+        </w:rPr>
+        <w:t>&lt;</w:t>
+      </w:r>
+      <w:r>
+        <w:rPr>
+          <w:rFonts w:ascii="Consolas" w:eastAsia="Times New Roman" w:hAnsi="Consolas" w:cs="Times New Roman"/>
+          <w:color w:val="569CD6"/>
+          <w:kern w:val="0"/>
+          <w:sz w:val="23"/>
+          <w:szCs w:val="23"/>
+          <w14:ligatures w14:val="none"/>
+        </w:rPr>
+        <w:t>meta</w:t>
+      </w:r>
+      <w:r>
+        <w:rPr>
+          <w:rFonts w:ascii="Consolas" w:eastAsia="Times New Roman" w:hAnsi="Consolas" w:cs="Times New Roman"/>
+          <w:color w:val="CCCCCC"/>
+          <w:kern w:val="0"/>
+          <w:sz w:val="23"/>
+          <w:szCs w:val="23"/>
+          <w14:ligatures w14:val="none"/>
+        </w:rPr>
+        <w:t xml:space="preserve"> </w:t>
+      </w:r>
+      <w:r>
+        <w:rPr>
+          <w:rFonts w:ascii="Consolas" w:eastAsia="Times New Roman" w:hAnsi="Consolas" w:cs="Times New Roman"/>
+          <w:color w:val="9CDCFE"/>
+          <w:kern w:val="0"/>
+          <w:sz w:val="23"/>
+          <w:szCs w:val="23"/>
+          <w14:ligatures w14:val="none"/>
+        </w:rPr>
+        <w:t>charset</w:t>
+      </w:r>
+      <w:r>
+        <w:rPr>
+          <w:rFonts w:ascii="Consolas" w:eastAsia="Times New Roman" w:hAnsi="Consolas" w:cs="Times New Roman"/>
+          <w:color w:val="CCCCCC"/>
+          <w:kern w:val="0"/>
+          <w:sz w:val="23"/>
+          <w:szCs w:val="23"/>
+          <w14:ligatures w14:val="none"/>
+        </w:rPr>
+        <w:t>=</w:t>
+      </w:r>
+      <w:r>
+        <w:rPr>
+          <w:rFonts w:ascii="Consolas" w:eastAsia="Times New Roman" w:hAnsi="Consolas" w:cs="Times New Roman"/>
+          <w:color w:val="CE9178"/>
+          <w:kern w:val="0"/>
+          <w:sz w:val="23"/>
+          <w:szCs w:val="23"/>
+          <w14:ligatures w14:val="none"/>
+        </w:rPr>
+        <w:t>"UTF-8"</w:t>
+      </w:r>
+      <w:r>
+        <w:rPr>
+          <w:rFonts w:ascii="Consolas" w:eastAsia="Times New Roman" w:hAnsi="Consolas" w:cs="Times New Roman"/>
+          <w:color w:val="808080"/>
+          <w:kern w:val="0"/>
+          <w:sz w:val="23"/>
+          <w:szCs w:val="23"/>
+          <w14:ligatures w14:val="none"/>
+        </w:rPr>
+        <w:t>&gt;</w:t>
+      </w:r>
+    </w:p>
+    <w:p>
+      <w:pPr>
+        <w:shd w:val="clear" w:color="auto" w:fill="1F1F1F"/>
+        <w:spacing w:after="0" w:line="300" w:lineRule="atLeast"/>
+        <w:rPr>
+          <w:rFonts w:ascii="Consolas" w:eastAsia="Times New Roman" w:hAnsi="Consolas" w:cs="Times New Roman"/>
+          <w:color w:val="CCCCCC"/>
+          <w:kern w:val="0"/>
+          <w:sz w:val="23"/>
+          <w:szCs w:val="23"/>
+          <w14:ligatures w14:val="none"/>
+        </w:rPr>
+      </w:pPr>
+      <w:r>
+        <w:rPr>
+          <w:rFonts w:ascii="Consolas" w:eastAsia="Times New Roman" w:hAnsi="Consolas" w:cs="Times New Roman"/>
+          <w:color w:val="CCCCCC"/>
+          <w:kern w:val="0"/>
+          <w:sz w:val="23"/>
+          <w:szCs w:val="23"/>
+          <w14:ligatures w14:val="none"/>
+        </w:rPr>
+        <w:t xml:space="preserve">    </w:t>
+      </w:r>
+      <w:r>
+        <w:rPr>
+          <w:rFonts w:ascii="Consolas" w:eastAsia="Times New Roman" w:hAnsi="Consolas" w:cs="Times New Roman"/>
+          <w:color w:val="808080"/>
+          <w:kern w:val="0"/>
+          <w:sz w:val="23"/>
+          <w:szCs w:val="23"/>
+          <w14:ligatures w14:val="none"/>
+        </w:rPr>
+        <w:t>&lt;</w:t>
+      </w:r>
+      <w:r>
+        <w:rPr>
+          <w:rFonts w:ascii="Consolas" w:eastAsia="Times New Roman" w:hAnsi="Consolas" w:cs="Times New Roman"/>
+          <w:color w:val="569CD6"/>
+          <w:kern w:val="0"/>
+          <w:sz w:val="23"/>
+          <w:szCs w:val="23"/>
+          <w14:ligatures w14:val="none"/>
+        </w:rPr>
+        <w:t>meta</w:t>
+      </w:r>
+      <w:r>
+        <w:rPr>
+          <w:rFonts w:ascii="Consolas" w:eastAsia="Times New Roman" w:hAnsi="Consolas" w:cs="Times New Roman"/>
+          <w:color w:val="CCCCCC"/>
+          <w:kern w:val="0"/>
+          <w:sz w:val="23"/>
+          <w:szCs w:val="23"/>
+          <w14:ligatures w14:val="none"/>
+        </w:rPr>
+        <w:t xml:space="preserve"> </w:t>
+      </w:r>
+      <w:r>
+        <w:rPr>
+          <w:rFonts w:ascii="Consolas" w:eastAsia="Times New Roman" w:hAnsi="Consolas" w:cs="Times New Roman"/>
+          <w:color w:val="9CDCFE"/>
+          <w:kern w:val="0"/>
+          <w:sz w:val="23"/>
+          <w:szCs w:val="23"/>
+          <w14:ligatures w14:val="none"/>
+        </w:rPr>
+        <w:t>name</w:t>
+      </w:r>
+      <w:r>
+        <w:rPr>
+          <w:rFonts w:ascii="Consolas" w:eastAsia="Times New Roman" w:hAnsi="Consolas" w:cs="Times New Roman"/>
+          <w:color w:val="CCCCCC"/>
+          <w:kern w:val="0"/>
+          <w:sz w:val="23"/>
+          <w:szCs w:val="23"/>
+          <w14:ligatures w14:val="none"/>
+        </w:rPr>
+        <w:t>=</w:t>
+      </w:r>
+      <w:r>
+        <w:rPr>
+          <w:rFonts w:ascii="Consolas" w:eastAsia="Times New Roman" w:hAnsi="Consolas" w:cs="Times New Roman"/>
+          <w:color w:val="CE9178"/>
+          <w:kern w:val="0"/>
+          <w:sz w:val="23"/>
+          <w:szCs w:val="23"/>
+          <w14:ligatures w14:val="none"/>
+        </w:rPr>
+        <w:t>"viewport"</w:t>
+      </w:r>
+      <w:r>
+        <w:rPr>
+          <w:rFonts w:ascii="Consolas" w:eastAsia="Times New Roman" w:hAnsi="Consolas" w:cs="Times New Roman"/>
+          <w:color w:val="CCCCCC"/>
+          <w:kern w:val="0"/>
+          <w:sz w:val="23"/>
+          <w:szCs w:val="23"/>
+          <w14:ligatures w14:val="none"/>
+        </w:rPr>
+        <w:t xml:space="preserve"> </w:t>
+      </w:r>
+      <w:r>
+        <w:rPr>
+          <w:rFonts w:ascii="Consolas" w:eastAsia="Times New Roman" w:hAnsi="Consolas" w:cs="Times New Roman"/>
+          <w:color w:val="9CDCFE"/>
+          <w:kern w:val="0"/>
+          <w:sz w:val="23"/>
+          <w:szCs w:val="23"/>
+          <w14:ligatures w14:val="none"/>
+        </w:rPr>
+        <w:t>content</w:t>
+      </w:r>
+      <w:r>
+        <w:rPr>
+          <w:rFonts w:ascii="Consolas" w:eastAsia="Times New Roman" w:hAnsi="Consolas" w:cs="Times New Roman"/>
+          <w:color w:val="CCCCCC"/>
+          <w:kern w:val="0"/>
+          <w:sz w:val="23"/>
+          <w:szCs w:val="23"/>
+          <w14:ligatures w14:val="none"/>
+        </w:rPr>
+        <w:t>=</w:t>
+      </w:r>
+      <w:r>
+        <w:rPr>
+          <w:rFonts w:ascii="Consolas" w:eastAsia="Times New Roman" w:hAnsi="Consolas" w:cs="Times New Roman"/>
+          <w:color w:val="CE9178"/>
+          <w:kern w:val="0"/>
+          <w:sz w:val="23"/>
+          <w:szCs w:val="23"/>
+          <w14:ligatures w14:val="none"/>
+        </w:rPr>
+        <w:t>"width=device-width, initial-scale=1.0"</w:t>
+      </w:r>
+      <w:r>
+        <w:rPr>
+          <w:rFonts w:ascii="Consolas" w:eastAsia="Times New Roman" w:hAnsi="Consolas" w:cs="Times New Roman"/>
+          <w:color w:val="808080"/>
+          <w:kern w:val="0"/>
+          <w:sz w:val="23"/>
+          <w:szCs w:val="23"/>
+          <w14:ligatures w14:val="none"/>
+        </w:rPr>
+        <w:t>&gt;</w:t>
+      </w:r>
+    </w:p>
+    <w:p>
+      <w:pPr>
+        <w:shd w:val="clear" w:color="auto" w:fill="1F1F1F"/>
+        <w:spacing w:after="0" w:line="300" w:lineRule="atLeast"/>
+        <w:rPr>
+          <w:rFonts w:ascii="Consolas" w:eastAsia="Times New Roman" w:hAnsi="Consolas" w:cs="Times New Roman"/>
+          <w:color w:val="CCCCCC"/>
+          <w:kern w:val="0"/>
+          <w:sz w:val="23"/>
+          <w:szCs w:val="23"/>
+          <w14:ligatures w14:val="none"/>
+        </w:rPr>
+      </w:pPr>
+      <w:r>
+        <w:rPr>
+          <w:rFonts w:ascii="Consolas" w:eastAsia="Times New Roman" w:hAnsi="Consolas" w:cs="Times New Roman"/>
+          <w:color w:val="CCCCCC"/>
+          <w:kern w:val="0"/>
+          <w:sz w:val="23"/>
+          <w:szCs w:val="23"/>
+          <w14:ligatures w14:val="none"/>
+        </w:rPr>
+        <w:t xml:space="preserve">    </w:t>
+      </w:r>
+      <w:r>
+        <w:rPr>
+          <w:rFonts w:ascii="Consolas" w:eastAsia="Times New Roman" w:hAnsi="Consolas" w:cs="Times New Roman"/>
+          <w:color w:val="808080"/>
+          <w:kern w:val="0"/>
+          <w:sz w:val="23"/>
+          <w:szCs w:val="23"/>
+          <w14:ligatures w14:val="none"/>
+        </w:rPr>
+        <w:t>&lt;</w:t>
+      </w:r>
+      <w:r>
+        <w:rPr>
+          <w:rFonts w:ascii="Consolas" w:eastAsia="Times New Roman" w:hAnsi="Consolas" w:cs="Times New Roman"/>
+          <w:color w:val="569CD6"/>
+          <w:kern w:val="0"/>
+          <w:sz w:val="23"/>
+          <w:szCs w:val="23"/>
+          <w14:ligatures w14:val="none"/>
+        </w:rPr>
+        <w:t>title</w:t>
+      </w:r>
+      <w:r>
+        <w:rPr>
+          <w:rFonts w:ascii="Consolas" w:eastAsia="Times New Roman" w:hAnsi="Consolas" w:cs="Times New Roman"/>
+          <w:color w:val="808080"/>
+          <w:kern w:val="0"/>
+          <w:sz w:val="23"/>
+          <w:szCs w:val="23"/>
+          <w14:ligatures w14:val="none"/>
+        </w:rPr>
+        <w:t>&gt;</w:t>
+      </w:r>
+      <w:r>
+        <w:rPr>
+          <w:rFonts w:ascii="Consolas" w:eastAsia="Times New Roman" w:hAnsi="Consolas" w:cs="Times New Roman"/>
+          <w:color w:val="CCCCCC"/>
+          <w:kern w:val="0"/>
+          <w:sz w:val="23"/>
+          <w:szCs w:val="23"/>
+          <w14:ligatures w14:val="none"/>
+        </w:rPr>
+        <w:t>Document</w:t>
+      </w:r>
+      <w:r>
+        <w:rPr>
+          <w:rFonts w:ascii="Consolas" w:eastAsia="Times New Roman" w:hAnsi="Consolas" w:cs="Times New Roman"/>
+          <w:color w:val="808080"/>
+          <w:kern w:val="0"/>
+          <w:sz w:val="23"/>
+          <w:szCs w:val="23"/>
+          <w14:ligatures w14:val="none"/>
+        </w:rPr>
+        <w:t>&lt;/</w:t>
+      </w:r>
+      <w:r>
+        <w:rPr>
+          <w:rFonts w:ascii="Consolas" w:eastAsia="Times New Roman" w:hAnsi="Consolas" w:cs="Times New Roman"/>
+          <w:color w:val="569CD6"/>
+          <w:kern w:val="0"/>
+          <w:sz w:val="23"/>
+          <w:szCs w:val="23"/>
+          <w14:ligatures w14:val="none"/>
+        </w:rPr>
+        <w:t>title</w:t>
+      </w:r>
+      <w:r>
+        <w:rPr>
+          <w:rFonts w:ascii="Consolas" w:eastAsia="Times New Roman" w:hAnsi="Consolas" w:cs="Times New Roman"/>
+          <w:color w:val="808080"/>
+          <w:kern w:val="0"/>
+          <w:sz w:val="23"/>
+          <w:szCs w:val="23"/>
+          <w14:ligatures w14:val="none"/>
+        </w:rPr>
+        <w:t>&gt;</w:t>
+      </w:r>
+    </w:p>
+    <w:p>
+      <w:pPr>
+        <w:shd w:val="clear" w:color="auto" w:fill="1F1F1F"/>
+        <w:spacing w:after="0" w:line="300" w:lineRule="atLeast"/>
+        <w:rPr>
+          <w:rFonts w:ascii="Consolas" w:eastAsia="Times New Roman" w:hAnsi="Consolas" w:cs="Times New Roman"/>
+          <w:color w:val="CCCCCC"/>
+          <w:kern w:val="0"/>
+          <w:sz w:val="23"/>
+          <w:szCs w:val="23"/>
+          <w14:ligatures w14:val="none"/>
+        </w:rPr>
+      </w:pPr>
+      <w:r>
+        <w:rPr>
+          <w:rFonts w:ascii="Consolas" w:eastAsia="Times New Roman" w:hAnsi="Consolas" w:cs="Times New Roman"/>
+          <w:color w:val="808080"/>
+          <w:kern w:val="0"/>
+          <w:sz w:val="23"/>
+          <w:szCs w:val="23"/>
+          <w14:ligatures w14:val="none"/>
+        </w:rPr>
+        <w:t>&lt;/</w:t>
+      </w:r>
+      <w:r>
+        <w:rPr>
+          <w:rFonts w:ascii="Consolas" w:eastAsia="Times New Roman" w:hAnsi="Consolas" w:cs="Times New Roman"/>
+          <w:color w:val="569CD6"/>
+          <w:kern w:val="0"/>
+          <w:sz w:val="23"/>
+          <w:szCs w:val="23"/>
+          <w14:ligatures w14:val="none"/>
+        </w:rPr>
+        <w:t>head</w:t>
+      </w:r>
+      <w:r>
+        <w:rPr>
+          <w:rFonts w:ascii="Consolas" w:eastAsia="Times New Roman" w:hAnsi="Consolas" w:cs="Times New Roman"/>
+          <w:color w:val="808080"/>
+          <w:kern w:val="0"/>
+          <w:sz w:val="23"/>
+          <w:szCs w:val="23"/>
+          <w14:ligatures w14:val="none"/>
+        </w:rPr>
+        <w:t>&gt;</w:t>
+      </w:r>
+    </w:p>
+    <w:p>
+      <w:pPr>
+        <w:shd w:val="clear" w:color="auto" w:fill="1F1F1F"/>
+        <w:spacing w:after="0" w:line="300" w:lineRule="atLeast"/>
+        <w:rPr>
+          <w:rFonts w:ascii="Consolas" w:eastAsia="Times New Roman" w:hAnsi="Consolas" w:cs="Times New Roman"/>
+          <w:color w:val="CCCCCC"/>
+          <w:kern w:val="0"/>
+          <w:sz w:val="23"/>
+          <w:szCs w:val="23"/>
+          <w14:ligatures w14:val="none"/>
+        </w:rPr>
+      </w:pPr>
+      <w:r>
+        <w:rPr>
+          <w:rFonts w:ascii="Consolas" w:eastAsia="Times New Roman" w:hAnsi="Consolas" w:cs="Times New Roman"/>
+          <w:color w:val="808080"/>
+          <w:kern w:val="0"/>
+          <w:sz w:val="23"/>
+          <w:szCs w:val="23"/>
+          <w14:ligatures w14:val="none"/>
+        </w:rPr>
+        <w:t>&lt;</w:t>
+      </w:r>
+      <w:r>
+        <w:rPr>
+          <w:rFonts w:ascii="Consolas" w:eastAsia="Times New Roman" w:hAnsi="Consolas" w:cs="Times New Roman"/>
+          <w:color w:val="569CD6"/>
+          <w:kern w:val="0"/>
+          <w:sz w:val="23"/>
+          <w:szCs w:val="23"/>
+          <w14:ligatures w14:val="none"/>
+        </w:rPr>
+        <w:t>body</w:t>
+      </w:r>
+      <w:r>
+        <w:rPr>
+          <w:rFonts w:ascii="Consolas" w:eastAsia="Times New Roman" w:hAnsi="Consolas" w:cs="Times New Roman"/>
+          <w:color w:val="808080"/>
+          <w:kern w:val="0"/>
+          <w:sz w:val="23"/>
+          <w:szCs w:val="23"/>
+          <w14:ligatures w14:val="none"/>
+        </w:rPr>
+        <w:t>&gt;</w:t>
+      </w:r>
+    </w:p>
+    <w:p>
+      <w:pPr>
+        <w:shd w:val="clear" w:color="auto" w:fill="1F1F1F"/>
+        <w:spacing w:after="0" w:line="300" w:lineRule="atLeast"/>
+        <w:rPr>
+          <w:rFonts w:ascii="Consolas" w:eastAsia="Times New Roman" w:hAnsi="Consolas" w:cs="Times New Roman"/>
+          <w:color w:val="CCCCCC"/>
+          <w:kern w:val="0"/>
+          <w:sz w:val="23"/>
+          <w:szCs w:val="23"/>
+          <w14:ligatures w14:val="none"/>
+        </w:rPr>
+      </w:pPr>
+      <w:r>
+        <w:rPr>
+          <w:rFonts w:ascii="Consolas" w:eastAsia="Times New Roman" w:hAnsi="Consolas" w:cs="Times New Roman"/>
+          <w:color w:val="CCCCCC"/>
+          <w:kern w:val="0"/>
+          <w:sz w:val="23"/>
+          <w:szCs w:val="23"/>
+          <w14:ligatures w14:val="none"/>
+        </w:rPr>
+        <w:t xml:space="preserve">    </w:t>
+      </w:r>
+    </w:p>
+    <w:p>
+      <w:pPr>
+        <w:shd w:val="clear" w:color="auto" w:fill="1F1F1F"/>
+        <w:spacing w:after="0" w:line="300" w:lineRule="atLeast"/>
+        <w:rPr>
+          <w:rFonts w:ascii="Consolas" w:eastAsia="Times New Roman" w:hAnsi="Consolas" w:cs="Times New Roman"/>
+          <w:color w:val="CCCCCC"/>
+          <w:kern w:val="0"/>
+          <w:sz w:val="23"/>
+          <w:szCs w:val="23"/>
+          <w14:ligatures w14:val="none"/>
+        </w:rPr>
+      </w:pPr>
+      <w:r>
+        <w:rPr>
+          <w:rFonts w:ascii="Consolas" w:eastAsia="Times New Roman" w:hAnsi="Consolas" w:cs="Times New Roman"/>
+          <w:color w:val="808080"/>
+          <w:kern w:val="0"/>
+          <w:sz w:val="23"/>
+          <w:szCs w:val="23"/>
+          <w14:ligatures w14:val="none"/>
+        </w:rPr>
+        <w:t>&lt;/</w:t>
+      </w:r>
+      <w:r>
+        <w:rPr>
+          <w:rFonts w:ascii="Consolas" w:eastAsia="Times New Roman" w:hAnsi="Consolas" w:cs="Times New Roman"/>
+          <w:color w:val="569CD6"/>
+          <w:kern w:val="0"/>
+          <w:sz w:val="23"/>
+          <w:szCs w:val="23"/>
+          <w14:ligatures w14:val="none"/>
+        </w:rPr>
+        <w:t>body</w:t>
+      </w:r>
+      <w:r>
+        <w:rPr>
+          <w:rFonts w:ascii="Consolas" w:eastAsia="Times New Roman" w:hAnsi="Consolas" w:cs="Times New Roman"/>
+          <w:color w:val="808080"/>
+          <w:kern w:val="0"/>
+          <w:sz w:val="23"/>
+          <w:szCs w:val="23"/>
+          <w14:ligatures w14:val="none"/>
+        </w:rPr>
+        <w:t>&gt;</w:t>
+      </w:r>
+    </w:p>
+    <w:p>
+      <w:pPr>
+        <w:shd w:val="clear" w:color="auto" w:fill="1F1F1F"/>
+        <w:spacing w:after="0" w:line="300" w:lineRule="atLeast"/>
+        <w:rPr>
+          <w:rFonts w:ascii="Consolas" w:eastAsia="Times New Roman" w:hAnsi="Consolas" w:cs="Times New Roman"/>
+          <w:color w:val="CCCCCC"/>
+          <w:kern w:val="0"/>
+          <w:sz w:val="23"/>
+          <w:szCs w:val="23"/>
+          <w14:ligatures w14:val="none"/>
+        </w:rPr>
+      </w:pPr>
+      <w:r>
+        <w:rPr>
+          <w:rFonts w:ascii="Consolas" w:eastAsia="Times New Roman" w:hAnsi="Consolas" w:cs="Times New Roman"/>
+          <w:color w:val="808080"/>
+          <w:kern w:val="0"/>
+          <w:sz w:val="23"/>
+          <w:szCs w:val="23"/>
+          <w14:ligatures w14:val="none"/>
+        </w:rPr>
+        <w:t>&lt;/</w:t>
+      </w:r>
+      <w:r>
+        <w:rPr>
+          <w:rFonts w:ascii="Consolas" w:eastAsia="Times New Roman" w:hAnsi="Consolas" w:cs="Times New Roman"/>
+          <w:color w:val="569CD6"/>
+          <w:kern w:val="0"/>
+          <w:sz w:val="23"/>
+          <w:szCs w:val="23"/>
+          <w14:ligatures w14:val="none"/>
+        </w:rPr>
+        <w:t>html</w:t>
+      </w:r>
+      <w:r>
+        <w:rPr>
+          <w:rFonts w:ascii="Consolas" w:eastAsia="Times New Roman" w:hAnsi="Consolas" w:cs="Times New Roman"/>
+          <w:color w:val="808080"/>
+          <w:kern w:val="0"/>
+          <w:sz w:val="23"/>
+          <w:szCs w:val="23"/>
+          <w14:ligatures w14:val="none"/>
+        </w:rPr>
+        <w:t>&gt;</w:t>
+      </w:r>
+    </w:p>
+    <w:p/>
+    <w:p>
+      <w:r>
+        <w:t xml:space="preserve">Next, I want to go over some information about extensions. Emet is a </w:t>
+      </w:r>
+      <w:r>
+        <w:t>pre-installed tool</w:t>
+      </w:r>
+      <w:r>
+        <w:t xml:space="preserve"> when you finish setting up Visual Studio. If you are using an alternative like sublime text, you </w:t>
+      </w:r>
+      <w:r>
+        <w:t>must</w:t>
+      </w:r>
+      <w:r>
+        <w:t xml:space="preserve"> install Emet. </w:t>
+      </w:r>
+      <w:r>
+        <w:t xml:space="preserve">All this extension does is help you write html significantly faster. For example, </w:t>
+      </w:r>
+      <w:proofErr w:type="gramStart"/>
+      <w:r>
+        <w:t>If</w:t>
+      </w:r>
+      <w:proofErr w:type="gramEnd"/>
+      <w:r>
+        <w:t xml:space="preserve"> you want a h1 tag, you type need to type h1+Enter. </w:t>
+      </w:r>
+    </w:p>
+    <w:p>
+      <w:r>
+        <w:rPr>
+          <w:noProof/>
+        </w:rPr>
+        <w:drawing>
+          <wp:inline distT="0" distB="0" distL="0" distR="0" wp14:anchorId="7714D59D" wp14:editId="2E43F4DB">
+            <wp:extent cx="4200525" cy="1088428"/>
+            <wp:effectExtent l="0" t="0" r="0" b="0"/>
+            <wp:docPr id="1319086964" name="Picture 1"/>
+            <wp:cNvGraphicFramePr>
+              <a:graphicFrameLocks xmlns:a="http://schemas.openxmlformats.org/drawingml/2006/main" noChangeAspect="1"/>
+            </wp:cNvGraphicFramePr>
+            <a:graphic xmlns:a="http://schemas.openxmlformats.org/drawingml/2006/main">
+              <a:graphicData uri="http://schemas.openxmlformats.org/drawingml/2006/picture">
+                <pic:pic xmlns:pic="http://schemas.openxmlformats.org/drawingml/2006/picture">
+                  <pic:nvPicPr>
+                    <pic:cNvPr id="0" name="Picture 1"/>
+                    <pic:cNvPicPr>
+                      <a:picLocks noChangeAspect="1" noChangeArrowheads="1"/>
+                    </pic:cNvPicPr>
+                  </pic:nvPicPr>
+                  <pic:blipFill>
+                    <a:blip r:embed="rId9">
+                      <a:extLst>
+                        <a:ext uri="{28A0092B-C50C-407E-A947-70E740481C1C}">
+                          <a14:useLocalDpi xmlns:a14="http://schemas.microsoft.com/office/drawing/2010/main" val="0"/>
+                        </a:ext>
+                      </a:extLst>
+                    </a:blip>
+                    <a:srcRect/>
+                    <a:stretch>
+                      <a:fillRect/>
+                    </a:stretch>
+                  </pic:blipFill>
+                  <pic:spPr bwMode="auto">
+                    <a:xfrm>
+                      <a:off x="0" y="0"/>
+                      <a:ext cx="4216541" cy="1092578"/>
+                    </a:xfrm>
+                    <a:prstGeom prst="rect">
+                      <a:avLst/>
+                    </a:prstGeom>
+                    <a:noFill/>
+                    <a:ln>
+                      <a:noFill/>
+                    </a:ln>
+                  </pic:spPr>
+                </pic:pic>
+              </a:graphicData>
+            </a:graphic>
+          </wp:inline>
+        </w:drawing>
+      </w:r>
+    </w:p>
+    <w:p>
+      <w:r>
+        <w:t>If I want a class I can enter</w:t>
+      </w:r>
+      <w:r>
+        <w:t xml:space="preserve"> h</w:t>
+      </w:r>
+      <w:proofErr w:type="gramStart"/>
+      <w:r>
+        <w:t>1.myclass</w:t>
+      </w:r>
+      <w:proofErr w:type="gramEnd"/>
+      <w:r>
+        <w:t>+Enter :</w:t>
+      </w:r>
+    </w:p>
+    <w:p>
+      <w:pPr>
+        <w:shd w:val="clear" w:color="auto" w:fill="1F1F1F"/>
+        <w:spacing w:after="0" w:line="300" w:lineRule="atLeast"/>
+        <w:rPr>
+          <w:rFonts w:ascii="Consolas" w:eastAsia="Times New Roman" w:hAnsi="Consolas" w:cs="Times New Roman"/>
+          <w:color w:val="CCCCCC"/>
+          <w:kern w:val="0"/>
+          <w:sz w:val="23"/>
+          <w:szCs w:val="23"/>
+          <w14:ligatures w14:val="none"/>
+        </w:rPr>
+      </w:pPr>
+      <w:r>
+        <w:rPr>
+          <w:rFonts w:ascii="Consolas" w:eastAsia="Times New Roman" w:hAnsi="Consolas" w:cs="Times New Roman"/>
+          <w:color w:val="808080"/>
+          <w:kern w:val="0"/>
+          <w:sz w:val="23"/>
+          <w:szCs w:val="23"/>
+          <w14:ligatures w14:val="none"/>
+        </w:rPr>
+        <w:t>&lt;</w:t>
+      </w:r>
+      <w:r>
+        <w:rPr>
+          <w:rFonts w:ascii="Consolas" w:eastAsia="Times New Roman" w:hAnsi="Consolas" w:cs="Times New Roman"/>
+          <w:color w:val="569CD6"/>
+          <w:kern w:val="0"/>
+          <w:sz w:val="23"/>
+          <w:szCs w:val="23"/>
+          <w14:ligatures w14:val="none"/>
+        </w:rPr>
+        <w:t>h1</w:t>
+      </w:r>
+      <w:r>
+        <w:rPr>
+          <w:rFonts w:ascii="Consolas" w:eastAsia="Times New Roman" w:hAnsi="Consolas" w:cs="Times New Roman"/>
+          <w:color w:val="CCCCCC"/>
+          <w:kern w:val="0"/>
+          <w:sz w:val="23"/>
+          <w:szCs w:val="23"/>
+          <w14:ligatures w14:val="none"/>
+        </w:rPr>
+        <w:t xml:space="preserve"> </w:t>
+      </w:r>
+      <w:r>
+        <w:rPr>
+          <w:rFonts w:ascii="Consolas" w:eastAsia="Times New Roman" w:hAnsi="Consolas" w:cs="Times New Roman"/>
+          <w:color w:val="9CDCFE"/>
+          <w:kern w:val="0"/>
+          <w:sz w:val="23"/>
+          <w:szCs w:val="23"/>
+          <w14:ligatures w14:val="none"/>
+        </w:rPr>
+        <w:t>class</w:t>
+      </w:r>
+      <w:r>
+        <w:rPr>
+          <w:rFonts w:ascii="Consolas" w:eastAsia="Times New Roman" w:hAnsi="Consolas" w:cs="Times New Roman"/>
+          <w:color w:val="CCCCCC"/>
+          <w:kern w:val="0"/>
+          <w:sz w:val="23"/>
+          <w:szCs w:val="23"/>
+          <w14:ligatures w14:val="none"/>
+        </w:rPr>
+        <w:t>=</w:t>
+      </w:r>
+      <w:r>
+        <w:rPr>
+          <w:rFonts w:ascii="Consolas" w:eastAsia="Times New Roman" w:hAnsi="Consolas" w:cs="Times New Roman"/>
+          <w:color w:val="CE9178"/>
+          <w:kern w:val="0"/>
+          <w:sz w:val="23"/>
+          <w:szCs w:val="23"/>
+          <w14:ligatures w14:val="none"/>
+        </w:rPr>
+        <w:t>"</w:t>
+      </w:r>
+      <w:proofErr w:type="spellStart"/>
+      <w:r>
+        <w:rPr>
+          <w:rFonts w:ascii="Consolas" w:eastAsia="Times New Roman" w:hAnsi="Consolas" w:cs="Times New Roman"/>
+          <w:color w:val="CE9178"/>
+          <w:kern w:val="0"/>
+          <w:sz w:val="23"/>
+          <w:szCs w:val="23"/>
+          <w14:ligatures w14:val="none"/>
+        </w:rPr>
+        <w:t>myclass</w:t>
+      </w:r>
+      <w:proofErr w:type="spellEnd"/>
+      <w:r>
+        <w:rPr>
+          <w:rFonts w:ascii="Consolas" w:eastAsia="Times New Roman" w:hAnsi="Consolas" w:cs="Times New Roman"/>
+          <w:color w:val="CE9178"/>
+          <w:kern w:val="0"/>
+          <w:sz w:val="23"/>
+          <w:szCs w:val="23"/>
+          <w14:ligatures w14:val="none"/>
+        </w:rPr>
+        <w:t>"</w:t>
+      </w:r>
+      <w:r>
+        <w:rPr>
+          <w:rFonts w:ascii="Consolas" w:eastAsia="Times New Roman" w:hAnsi="Consolas" w:cs="Times New Roman"/>
+          <w:color w:val="808080"/>
+          <w:kern w:val="0"/>
+          <w:sz w:val="23"/>
+          <w:szCs w:val="23"/>
+          <w14:ligatures w14:val="none"/>
+        </w:rPr>
+        <w:t>&gt;&lt;/</w:t>
+      </w:r>
+      <w:r>
+        <w:rPr>
+          <w:rFonts w:ascii="Consolas" w:eastAsia="Times New Roman" w:hAnsi="Consolas" w:cs="Times New Roman"/>
+          <w:color w:val="569CD6"/>
+          <w:kern w:val="0"/>
+          <w:sz w:val="23"/>
+          <w:szCs w:val="23"/>
+          <w14:ligatures w14:val="none"/>
+        </w:rPr>
+        <w:t>h1</w:t>
+      </w:r>
+      <w:r>
+        <w:rPr>
+          <w:rFonts w:ascii="Consolas" w:eastAsia="Times New Roman" w:hAnsi="Consolas" w:cs="Times New Roman"/>
+          <w:color w:val="808080"/>
+          <w:kern w:val="0"/>
+          <w:sz w:val="23"/>
+          <w:szCs w:val="23"/>
+          <w14:ligatures w14:val="none"/>
+        </w:rPr>
+        <w:t>&gt;</w:t>
+      </w:r>
+    </w:p>
+    <w:p/>
+    <w:p>
+      <w:r>
+        <w:t>If I want two classes I enter h</w:t>
+      </w:r>
+      <w:proofErr w:type="gramStart"/>
+      <w:r>
+        <w:t>1.myclass</w:t>
+      </w:r>
+      <w:proofErr w:type="gramEnd"/>
+      <w:r>
+        <w:t>.myclass2+Enter:</w:t>
+      </w:r>
+      <w:r>
+        <w:t xml:space="preserve"> </w:t>
+      </w:r>
+      <w:r>
+        <w:rPr>
+          <w:noProof/>
+        </w:rPr>
+        <w:drawing>
+          <wp:inline distT="0" distB="0" distL="0" distR="0" wp14:anchorId="386C9FF8" wp14:editId="2D50CD15">
+            <wp:extent cx="5943600" cy="671830"/>
+            <wp:effectExtent l="0" t="0" r="0" b="0"/>
+            <wp:docPr id="503892542" name="Picture 2"/>
+            <wp:cNvGraphicFramePr>
+              <a:graphicFrameLocks xmlns:a="http://schemas.openxmlformats.org/drawingml/2006/main" noChangeAspect="1"/>
+            </wp:cNvGraphicFramePr>
+            <a:graphic xmlns:a="http://schemas.openxmlformats.org/drawingml/2006/main">
+              <a:graphicData uri="http://schemas.openxmlformats.org/drawingml/2006/picture">
+                <pic:pic xmlns:pic="http://schemas.openxmlformats.org/drawingml/2006/picture">
+                  <pic:nvPicPr>
+                    <pic:cNvPr id="0" name="Picture 2"/>
+                    <pic:cNvPicPr>
+                      <a:picLocks noChangeAspect="1" noChangeArrowheads="1"/>
+                    </pic:cNvPicPr>
+                  </pic:nvPicPr>
+                  <pic:blipFill>
+                    <a:blip r:embed="rId10">
+                      <a:extLst>
+                        <a:ext uri="{28A0092B-C50C-407E-A947-70E740481C1C}">
+                          <a14:useLocalDpi xmlns:a14="http://schemas.microsoft.com/office/drawing/2010/main" val="0"/>
+                        </a:ext>
+                      </a:extLst>
+                    </a:blip>
+                    <a:srcRect/>
+                    <a:stretch>
+                      <a:fillRect/>
+                    </a:stretch>
+                  </pic:blipFill>
+                  <pic:spPr bwMode="auto">
+                    <a:xfrm>
+                      <a:off x="0" y="0"/>
+                      <a:ext cx="5943600" cy="671830"/>
+                    </a:xfrm>
+                    <a:prstGeom prst="rect">
+                      <a:avLst/>
+                    </a:prstGeom>
+                    <a:noFill/>
+                    <a:ln>
+                      <a:noFill/>
+                    </a:ln>
+                  </pic:spPr>
+                </pic:pic>
+              </a:graphicData>
+            </a:graphic>
+          </wp:inline>
+        </w:drawing>
+      </w:r>
+    </w:p>
+    <w:p>
+      <w:pPr>
+        <w:shd w:val="clear" w:color="auto" w:fill="1F1F1F"/>
+        <w:spacing w:after="0" w:line="300" w:lineRule="atLeast"/>
+        <w:rPr>
+          <w:rFonts w:ascii="Consolas" w:eastAsia="Times New Roman" w:hAnsi="Consolas" w:cs="Times New Roman"/>
+          <w:color w:val="CCCCCC"/>
+          <w:kern w:val="0"/>
+          <w:sz w:val="23"/>
+          <w:szCs w:val="23"/>
+          <w14:ligatures w14:val="none"/>
+        </w:rPr>
+      </w:pPr>
+      <w:r>
+        <w:rPr>
+          <w:rFonts w:ascii="Consolas" w:eastAsia="Times New Roman" w:hAnsi="Consolas" w:cs="Times New Roman"/>
+          <w:color w:val="808080"/>
+          <w:kern w:val="0"/>
+          <w:sz w:val="23"/>
+          <w:szCs w:val="23"/>
+          <w14:ligatures w14:val="none"/>
+        </w:rPr>
+        <w:t>&lt;</w:t>
+      </w:r>
+      <w:r>
+        <w:rPr>
+          <w:rFonts w:ascii="Consolas" w:eastAsia="Times New Roman" w:hAnsi="Consolas" w:cs="Times New Roman"/>
+          <w:color w:val="569CD6"/>
+          <w:kern w:val="0"/>
+          <w:sz w:val="23"/>
+          <w:szCs w:val="23"/>
+          <w14:ligatures w14:val="none"/>
+        </w:rPr>
+        <w:t>h1</w:t>
+      </w:r>
+      <w:r>
+        <w:rPr>
+          <w:rFonts w:ascii="Consolas" w:eastAsia="Times New Roman" w:hAnsi="Consolas" w:cs="Times New Roman"/>
+          <w:color w:val="CCCCCC"/>
+          <w:kern w:val="0"/>
+          <w:sz w:val="23"/>
+          <w:szCs w:val="23"/>
+          <w14:ligatures w14:val="none"/>
+        </w:rPr>
+        <w:t xml:space="preserve"> </w:t>
+      </w:r>
+      <w:r>
+        <w:rPr>
+          <w:rFonts w:ascii="Consolas" w:eastAsia="Times New Roman" w:hAnsi="Consolas" w:cs="Times New Roman"/>
+          <w:color w:val="9CDCFE"/>
+          <w:kern w:val="0"/>
+          <w:sz w:val="23"/>
+          <w:szCs w:val="23"/>
+          <w14:ligatures w14:val="none"/>
+        </w:rPr>
+        <w:t>class</w:t>
+      </w:r>
+      <w:r>
+        <w:rPr>
+          <w:rFonts w:ascii="Consolas" w:eastAsia="Times New Roman" w:hAnsi="Consolas" w:cs="Times New Roman"/>
+          <w:color w:val="CCCCCC"/>
+          <w:kern w:val="0"/>
+          <w:sz w:val="23"/>
+          <w:szCs w:val="23"/>
+          <w14:ligatures w14:val="none"/>
+        </w:rPr>
+        <w:t>=</w:t>
+      </w:r>
+      <w:r>
+        <w:rPr>
+          <w:rFonts w:ascii="Consolas" w:eastAsia="Times New Roman" w:hAnsi="Consolas" w:cs="Times New Roman"/>
+          <w:color w:val="CE9178"/>
+          <w:kern w:val="0"/>
+          <w:sz w:val="23"/>
+          <w:szCs w:val="23"/>
+          <w14:ligatures w14:val="none"/>
+        </w:rPr>
+        <w:t>"</w:t>
+      </w:r>
+      <w:proofErr w:type="spellStart"/>
+      <w:r>
+        <w:rPr>
+          <w:rFonts w:ascii="Consolas" w:eastAsia="Times New Roman" w:hAnsi="Consolas" w:cs="Times New Roman"/>
+          <w:color w:val="CE9178"/>
+          <w:kern w:val="0"/>
+          <w:sz w:val="23"/>
+          <w:szCs w:val="23"/>
+          <w14:ligatures w14:val="none"/>
+        </w:rPr>
+        <w:t>myclass</w:t>
+      </w:r>
+      <w:proofErr w:type="spellEnd"/>
+      <w:r>
+        <w:rPr>
+          <w:rFonts w:ascii="Consolas" w:eastAsia="Times New Roman" w:hAnsi="Consolas" w:cs="Times New Roman"/>
+          <w:color w:val="CE9178"/>
+          <w:kern w:val="0"/>
+          <w:sz w:val="23"/>
+          <w:szCs w:val="23"/>
+          <w14:ligatures w14:val="none"/>
+        </w:rPr>
+        <w:t xml:space="preserve"> myclass2"</w:t>
+      </w:r>
+      <w:r>
+        <w:rPr>
+          <w:rFonts w:ascii="Consolas" w:eastAsia="Times New Roman" w:hAnsi="Consolas" w:cs="Times New Roman"/>
+          <w:color w:val="808080"/>
+          <w:kern w:val="0"/>
+          <w:sz w:val="23"/>
+          <w:szCs w:val="23"/>
+          <w14:ligatures w14:val="none"/>
+        </w:rPr>
+        <w:t>&gt;&lt;/</w:t>
+      </w:r>
+      <w:r>
+        <w:rPr>
+          <w:rFonts w:ascii="Consolas" w:eastAsia="Times New Roman" w:hAnsi="Consolas" w:cs="Times New Roman"/>
+          <w:color w:val="569CD6"/>
+          <w:kern w:val="0"/>
+          <w:sz w:val="23"/>
+          <w:szCs w:val="23"/>
+          <w14:ligatures w14:val="none"/>
+        </w:rPr>
+        <w:t>h1</w:t>
+      </w:r>
+      <w:r>
+        <w:rPr>
+          <w:rFonts w:ascii="Consolas" w:eastAsia="Times New Roman" w:hAnsi="Consolas" w:cs="Times New Roman"/>
+          <w:color w:val="808080"/>
+          <w:kern w:val="0"/>
+          <w:sz w:val="23"/>
+          <w:szCs w:val="23"/>
+          <w14:ligatures w14:val="none"/>
+        </w:rPr>
+        <w:t>&gt;</w:t>
+      </w:r>
+    </w:p>
+    <w:p/>
+    <w:p>
+      <w:r>
+        <w:t xml:space="preserve">One alternative syntax for creating a div is </w:t>
+      </w:r>
+      <w:proofErr w:type="spellStart"/>
+      <w:proofErr w:type="gramStart"/>
+      <w:r>
+        <w:t>div.myclass</w:t>
+      </w:r>
+      <w:proofErr w:type="gramEnd"/>
+      <w:r>
+        <w:t>+Enter</w:t>
+      </w:r>
+      <w:proofErr w:type="spellEnd"/>
+      <w:r>
+        <w:t xml:space="preserve">, which displays </w:t>
+      </w:r>
+      <w:proofErr w:type="spellStart"/>
+      <w:r>
+        <w:t>myclass</w:t>
+      </w:r>
+      <w:proofErr w:type="spellEnd"/>
+      <w:r>
+        <w:t xml:space="preserve">. But the preferred syntax </w:t>
+      </w:r>
+      <w:proofErr w:type="gramStart"/>
+      <w:r>
+        <w:t>is .</w:t>
+      </w:r>
+      <w:proofErr w:type="spellStart"/>
+      <w:r>
+        <w:t>myclass</w:t>
+      </w:r>
+      <w:proofErr w:type="gramEnd"/>
+      <w:r>
+        <w:t>+Enter</w:t>
+      </w:r>
+      <w:proofErr w:type="spellEnd"/>
+      <w:r>
+        <w:t>:</w:t>
+      </w:r>
+    </w:p>
+    <w:p>
+      <w:r>
+        <w:rPr>
+          <w:noProof/>
+        </w:rPr>
+        <w:drawing>
+          <wp:inline distT="0" distB="0" distL="0" distR="0" wp14:anchorId="76DF511D" wp14:editId="36AE41CE">
+            <wp:extent cx="5943600" cy="654685"/>
+            <wp:effectExtent l="0" t="0" r="0" b="0"/>
+            <wp:docPr id="406460222" name="Picture 5"/>
+            <wp:cNvGraphicFramePr>
+              <a:graphicFrameLocks xmlns:a="http://schemas.openxmlformats.org/drawingml/2006/main" noChangeAspect="1"/>
+            </wp:cNvGraphicFramePr>
+            <a:graphic xmlns:a="http://schemas.openxmlformats.org/drawingml/2006/main">
+              <a:graphicData uri="http://schemas.openxmlformats.org/drawingml/2006/picture">
+                <pic:pic xmlns:pic="http://schemas.openxmlformats.org/drawingml/2006/picture">
+                  <pic:nvPicPr>
+                    <pic:cNvPr id="0" name="Picture 7"/>
+                    <pic:cNvPicPr>
+                      <a:picLocks noChangeAspect="1" noChangeArrowheads="1"/>
+                    </pic:cNvPicPr>
+                  </pic:nvPicPr>
+                  <pic:blipFill>
+                    <a:blip r:embed="rId11">
+                      <a:extLst>
+                        <a:ext uri="{28A0092B-C50C-407E-A947-70E740481C1C}">
+                          <a14:useLocalDpi xmlns:a14="http://schemas.microsoft.com/office/drawing/2010/main" val="0"/>
+                        </a:ext>
+                      </a:extLst>
+                    </a:blip>
+                    <a:srcRect/>
+                    <a:stretch>
+                      <a:fillRect/>
+                    </a:stretch>
+                  </pic:blipFill>
+                  <pic:spPr bwMode="auto">
+                    <a:xfrm>
+                      <a:off x="0" y="0"/>
+                      <a:ext cx="5943600" cy="654685"/>
+                    </a:xfrm>
+                    <a:prstGeom prst="rect">
+                      <a:avLst/>
+                    </a:prstGeom>
+                    <a:noFill/>
+                    <a:ln>
+                      <a:noFill/>
+                    </a:ln>
+                  </pic:spPr>
+                </pic:pic>
+              </a:graphicData>
+            </a:graphic>
+          </wp:inline>
+        </w:drawing>
+      </w:r>
+    </w:p>
+    <w:p>
+      <w:pPr>
+        <w:shd w:val="clear" w:color="auto" w:fill="1F1F1F"/>
+        <w:spacing w:after="0" w:line="300" w:lineRule="atLeast"/>
+        <w:rPr>
+          <w:rFonts w:ascii="Consolas" w:eastAsia="Times New Roman" w:hAnsi="Consolas" w:cs="Times New Roman"/>
+          <w:color w:val="CCCCCC"/>
+          <w:kern w:val="0"/>
+          <w:sz w:val="23"/>
+          <w:szCs w:val="23"/>
+          <w14:ligatures w14:val="none"/>
+        </w:rPr>
+      </w:pPr>
+      <w:r>
+        <w:rPr>
+          <w:rFonts w:ascii="Consolas" w:eastAsia="Times New Roman" w:hAnsi="Consolas" w:cs="Times New Roman"/>
+          <w:color w:val="808080"/>
+          <w:kern w:val="0"/>
+          <w:sz w:val="23"/>
+          <w:szCs w:val="23"/>
+          <w14:ligatures w14:val="none"/>
+        </w:rPr>
+        <w:t>&lt;</w:t>
+      </w:r>
+      <w:r>
+        <w:rPr>
+          <w:rFonts w:ascii="Consolas" w:eastAsia="Times New Roman" w:hAnsi="Consolas" w:cs="Times New Roman"/>
+          <w:color w:val="569CD6"/>
+          <w:kern w:val="0"/>
+          <w:sz w:val="23"/>
+          <w:szCs w:val="23"/>
+          <w14:ligatures w14:val="none"/>
+        </w:rPr>
+        <w:t>div</w:t>
+      </w:r>
+      <w:r>
+        <w:rPr>
+          <w:rFonts w:ascii="Consolas" w:eastAsia="Times New Roman" w:hAnsi="Consolas" w:cs="Times New Roman"/>
+          <w:color w:val="CCCCCC"/>
+          <w:kern w:val="0"/>
+          <w:sz w:val="23"/>
+          <w:szCs w:val="23"/>
+          <w14:ligatures w14:val="none"/>
+        </w:rPr>
+        <w:t xml:space="preserve"> </w:t>
+      </w:r>
+      <w:r>
+        <w:rPr>
+          <w:rFonts w:ascii="Consolas" w:eastAsia="Times New Roman" w:hAnsi="Consolas" w:cs="Times New Roman"/>
+          <w:color w:val="9CDCFE"/>
+          <w:kern w:val="0"/>
+          <w:sz w:val="23"/>
+          <w:szCs w:val="23"/>
+          <w14:ligatures w14:val="none"/>
+        </w:rPr>
+        <w:t>class</w:t>
+      </w:r>
+      <w:r>
+        <w:rPr>
+          <w:rFonts w:ascii="Consolas" w:eastAsia="Times New Roman" w:hAnsi="Consolas" w:cs="Times New Roman"/>
+          <w:color w:val="CCCCCC"/>
+          <w:kern w:val="0"/>
+          <w:sz w:val="23"/>
+          <w:szCs w:val="23"/>
+          <w14:ligatures w14:val="none"/>
+        </w:rPr>
+        <w:t>=</w:t>
+      </w:r>
+      <w:r>
+        <w:rPr>
+          <w:rFonts w:ascii="Consolas" w:eastAsia="Times New Roman" w:hAnsi="Consolas" w:cs="Times New Roman"/>
+          <w:color w:val="CE9178"/>
+          <w:kern w:val="0"/>
+          <w:sz w:val="23"/>
+          <w:szCs w:val="23"/>
+          <w14:ligatures w14:val="none"/>
+        </w:rPr>
+        <w:t>"</w:t>
+      </w:r>
+      <w:proofErr w:type="spellStart"/>
+      <w:r>
+        <w:rPr>
+          <w:rFonts w:ascii="Consolas" w:eastAsia="Times New Roman" w:hAnsi="Consolas" w:cs="Times New Roman"/>
+          <w:color w:val="CE9178"/>
+          <w:kern w:val="0"/>
+          <w:sz w:val="23"/>
+          <w:szCs w:val="23"/>
+          <w14:ligatures w14:val="none"/>
+        </w:rPr>
+        <w:t>myclass</w:t>
+      </w:r>
+      <w:proofErr w:type="spellEnd"/>
+      <w:r>
+        <w:rPr>
+          <w:rFonts w:ascii="Consolas" w:eastAsia="Times New Roman" w:hAnsi="Consolas" w:cs="Times New Roman"/>
+          <w:color w:val="CE9178"/>
+          <w:kern w:val="0"/>
+          <w:sz w:val="23"/>
+          <w:szCs w:val="23"/>
+          <w14:ligatures w14:val="none"/>
+        </w:rPr>
+        <w:t>"</w:t>
+      </w:r>
+      <w:r>
+        <w:rPr>
+          <w:rFonts w:ascii="Consolas" w:eastAsia="Times New Roman" w:hAnsi="Consolas" w:cs="Times New Roman"/>
+          <w:color w:val="808080"/>
+          <w:kern w:val="0"/>
+          <w:sz w:val="23"/>
+          <w:szCs w:val="23"/>
+          <w14:ligatures w14:val="none"/>
+        </w:rPr>
+        <w:t>&gt;&lt;/</w:t>
+      </w:r>
+      <w:r>
+        <w:rPr>
+          <w:rFonts w:ascii="Consolas" w:eastAsia="Times New Roman" w:hAnsi="Consolas" w:cs="Times New Roman"/>
+          <w:color w:val="569CD6"/>
+          <w:kern w:val="0"/>
+          <w:sz w:val="23"/>
+          <w:szCs w:val="23"/>
+          <w14:ligatures w14:val="none"/>
+        </w:rPr>
+        <w:t>div</w:t>
+      </w:r>
+      <w:r>
+        <w:rPr>
+          <w:rFonts w:ascii="Consolas" w:eastAsia="Times New Roman" w:hAnsi="Consolas" w:cs="Times New Roman"/>
+          <w:color w:val="808080"/>
+          <w:kern w:val="0"/>
+          <w:sz w:val="23"/>
+          <w:szCs w:val="23"/>
+          <w14:ligatures w14:val="none"/>
+        </w:rPr>
+        <w:t>&gt;</w:t>
+      </w:r>
+    </w:p>
+    <w:p/>
+    <w:p>
+      <w:r>
+        <w:t xml:space="preserve">If we want three </w:t>
+      </w:r>
+      <w:proofErr w:type="spellStart"/>
+      <w:r>
+        <w:t>divs</w:t>
+      </w:r>
+      <w:proofErr w:type="spellEnd"/>
+      <w:r>
+        <w:t xml:space="preserve"> when can enter div*3+enter</w:t>
+      </w:r>
+    </w:p>
+    <w:p>
+      <w:r>
+        <w:rPr>
+          <w:noProof/>
+        </w:rPr>
+        <w:drawing>
+          <wp:inline distT="0" distB="0" distL="0" distR="0" wp14:anchorId="4C7A5F36" wp14:editId="4FCC0CD1">
+            <wp:extent cx="5943600" cy="854075"/>
+            <wp:effectExtent l="0" t="0" r="0" b="3175"/>
+            <wp:docPr id="1725173736" name="Picture 6"/>
+            <wp:cNvGraphicFramePr>
+              <a:graphicFrameLocks xmlns:a="http://schemas.openxmlformats.org/drawingml/2006/main" noChangeAspect="1"/>
+            </wp:cNvGraphicFramePr>
+            <a:graphic xmlns:a="http://schemas.openxmlformats.org/drawingml/2006/main">
+              <a:graphicData uri="http://schemas.openxmlformats.org/drawingml/2006/picture">
+                <pic:pic xmlns:pic="http://schemas.openxmlformats.org/drawingml/2006/picture">
+                  <pic:nvPicPr>
+                    <pic:cNvPr id="0" name="Picture 9"/>
+                    <pic:cNvPicPr>
+                      <a:picLocks noChangeAspect="1" noChangeArrowheads="1"/>
+                    </pic:cNvPicPr>
+                  </pic:nvPicPr>
+                  <pic:blipFill>
+                    <a:blip r:embed="rId12">
+                      <a:extLst>
+                        <a:ext uri="{28A0092B-C50C-407E-A947-70E740481C1C}">
+                          <a14:useLocalDpi xmlns:a14="http://schemas.microsoft.com/office/drawing/2010/main" val="0"/>
+                        </a:ext>
+                      </a:extLst>
+                    </a:blip>
+                    <a:srcRect/>
+                    <a:stretch>
+                      <a:fillRect/>
+                    </a:stretch>
+                  </pic:blipFill>
+                  <pic:spPr bwMode="auto">
+                    <a:xfrm>
+                      <a:off x="0" y="0"/>
+                      <a:ext cx="5943600" cy="854075"/>
+                    </a:xfrm>
+                    <a:prstGeom prst="rect">
+                      <a:avLst/>
+                    </a:prstGeom>
+                    <a:noFill/>
+                    <a:ln>
+                      <a:noFill/>
+                    </a:ln>
+                  </pic:spPr>
+                </pic:pic>
+              </a:graphicData>
+            </a:graphic>
+          </wp:inline>
+        </w:drawing>
+      </w:r>
+    </w:p>
+    <w:p>
+      <w:pPr>
+        <w:shd w:val="clear" w:color="auto" w:fill="1F1F1F"/>
+        <w:spacing w:after="0" w:line="300" w:lineRule="atLeast"/>
+        <w:rPr>
+          <w:rFonts w:ascii="Consolas" w:eastAsia="Times New Roman" w:hAnsi="Consolas" w:cs="Times New Roman"/>
+          <w:color w:val="CCCCCC"/>
+          <w:kern w:val="0"/>
+          <w:sz w:val="23"/>
+          <w:szCs w:val="23"/>
+          <w14:ligatures w14:val="none"/>
+        </w:rPr>
+      </w:pPr>
+      <w:r>
+        <w:rPr>
+          <w:rFonts w:ascii="Consolas" w:eastAsia="Times New Roman" w:hAnsi="Consolas" w:cs="Times New Roman"/>
+          <w:color w:val="CCCCCC"/>
+          <w:kern w:val="0"/>
+          <w:sz w:val="23"/>
+          <w:szCs w:val="23"/>
+          <w14:ligatures w14:val="none"/>
+        </w:rPr>
+        <w:t>   </w:t>
+      </w:r>
+      <w:r>
+        <w:rPr>
+          <w:rFonts w:ascii="Consolas" w:eastAsia="Times New Roman" w:hAnsi="Consolas" w:cs="Times New Roman"/>
+          <w:color w:val="808080"/>
+          <w:kern w:val="0"/>
+          <w:sz w:val="23"/>
+          <w:szCs w:val="23"/>
+          <w14:ligatures w14:val="none"/>
+        </w:rPr>
+        <w:t>&lt;</w:t>
+      </w:r>
+      <w:r>
+        <w:rPr>
+          <w:rFonts w:ascii="Consolas" w:eastAsia="Times New Roman" w:hAnsi="Consolas" w:cs="Times New Roman"/>
+          <w:color w:val="569CD6"/>
+          <w:kern w:val="0"/>
+          <w:sz w:val="23"/>
+          <w:szCs w:val="23"/>
+          <w14:ligatures w14:val="none"/>
+        </w:rPr>
+        <w:t>div</w:t>
+      </w:r>
+      <w:r>
+        <w:rPr>
+          <w:rFonts w:ascii="Consolas" w:eastAsia="Times New Roman" w:hAnsi="Consolas" w:cs="Times New Roman"/>
+          <w:color w:val="808080"/>
+          <w:kern w:val="0"/>
+          <w:sz w:val="23"/>
+          <w:szCs w:val="23"/>
+          <w14:ligatures w14:val="none"/>
+        </w:rPr>
+        <w:t>&gt;&lt;/</w:t>
+      </w:r>
+      <w:r>
+        <w:rPr>
+          <w:rFonts w:ascii="Consolas" w:eastAsia="Times New Roman" w:hAnsi="Consolas" w:cs="Times New Roman"/>
+          <w:color w:val="569CD6"/>
+          <w:kern w:val="0"/>
+          <w:sz w:val="23"/>
+          <w:szCs w:val="23"/>
+          <w14:ligatures w14:val="none"/>
+        </w:rPr>
+        <w:t>div</w:t>
+      </w:r>
+      <w:r>
+        <w:rPr>
+          <w:rFonts w:ascii="Consolas" w:eastAsia="Times New Roman" w:hAnsi="Consolas" w:cs="Times New Roman"/>
+          <w:color w:val="808080"/>
+          <w:kern w:val="0"/>
+          <w:sz w:val="23"/>
+          <w:szCs w:val="23"/>
+          <w14:ligatures w14:val="none"/>
+        </w:rPr>
+        <w:t>&gt;</w:t>
+      </w:r>
+    </w:p>
+    <w:p>
+      <w:pPr>
+        <w:shd w:val="clear" w:color="auto" w:fill="1F1F1F"/>
+        <w:spacing w:after="0" w:line="300" w:lineRule="atLeast"/>
+        <w:rPr>
+          <w:rFonts w:ascii="Consolas" w:eastAsia="Times New Roman" w:hAnsi="Consolas" w:cs="Times New Roman"/>
+          <w:color w:val="CCCCCC"/>
+          <w:kern w:val="0"/>
+          <w:sz w:val="23"/>
+          <w:szCs w:val="23"/>
+          <w14:ligatures w14:val="none"/>
+        </w:rPr>
+      </w:pPr>
+      <w:r>
+        <w:rPr>
+          <w:rFonts w:ascii="Consolas" w:eastAsia="Times New Roman" w:hAnsi="Consolas" w:cs="Times New Roman"/>
+          <w:color w:val="CCCCCC"/>
+          <w:kern w:val="0"/>
+          <w:sz w:val="23"/>
+          <w:szCs w:val="23"/>
+          <w14:ligatures w14:val="none"/>
+        </w:rPr>
+        <w:t>   </w:t>
+      </w:r>
+      <w:r>
+        <w:rPr>
+          <w:rFonts w:ascii="Consolas" w:eastAsia="Times New Roman" w:hAnsi="Consolas" w:cs="Times New Roman"/>
+          <w:color w:val="808080"/>
+          <w:kern w:val="0"/>
+          <w:sz w:val="23"/>
+          <w:szCs w:val="23"/>
+          <w14:ligatures w14:val="none"/>
+        </w:rPr>
+        <w:t>&lt;</w:t>
+      </w:r>
+      <w:r>
+        <w:rPr>
+          <w:rFonts w:ascii="Consolas" w:eastAsia="Times New Roman" w:hAnsi="Consolas" w:cs="Times New Roman"/>
+          <w:color w:val="569CD6"/>
+          <w:kern w:val="0"/>
+          <w:sz w:val="23"/>
+          <w:szCs w:val="23"/>
+          <w14:ligatures w14:val="none"/>
+        </w:rPr>
+        <w:t>div</w:t>
+      </w:r>
+      <w:r>
+        <w:rPr>
+          <w:rFonts w:ascii="Consolas" w:eastAsia="Times New Roman" w:hAnsi="Consolas" w:cs="Times New Roman"/>
+          <w:color w:val="808080"/>
+          <w:kern w:val="0"/>
+          <w:sz w:val="23"/>
+          <w:szCs w:val="23"/>
+          <w14:ligatures w14:val="none"/>
+        </w:rPr>
+        <w:t>&gt;&lt;/</w:t>
+      </w:r>
+      <w:r>
+        <w:rPr>
+          <w:rFonts w:ascii="Consolas" w:eastAsia="Times New Roman" w:hAnsi="Consolas" w:cs="Times New Roman"/>
+          <w:color w:val="569CD6"/>
+          <w:kern w:val="0"/>
+          <w:sz w:val="23"/>
+          <w:szCs w:val="23"/>
+          <w14:ligatures w14:val="none"/>
+        </w:rPr>
+        <w:t>div</w:t>
+      </w:r>
+      <w:r>
+        <w:rPr>
+          <w:rFonts w:ascii="Consolas" w:eastAsia="Times New Roman" w:hAnsi="Consolas" w:cs="Times New Roman"/>
+          <w:color w:val="808080"/>
+          <w:kern w:val="0"/>
+          <w:sz w:val="23"/>
+          <w:szCs w:val="23"/>
+          <w14:ligatures w14:val="none"/>
+        </w:rPr>
+        <w:t>&gt;</w:t>
+      </w:r>
+    </w:p>
+    <w:p>
+      <w:pPr>
+        <w:shd w:val="clear" w:color="auto" w:fill="1F1F1F"/>
+        <w:spacing w:after="0" w:line="300" w:lineRule="atLeast"/>
+        <w:rPr>
+          <w:rFonts w:ascii="Consolas" w:eastAsia="Times New Roman" w:hAnsi="Consolas" w:cs="Times New Roman"/>
+          <w:color w:val="CCCCCC"/>
+          <w:kern w:val="0"/>
+          <w:sz w:val="23"/>
+          <w:szCs w:val="23"/>
+          <w14:ligatures w14:val="none"/>
+        </w:rPr>
+      </w:pPr>
+      <w:r>
+        <w:rPr>
+          <w:rFonts w:ascii="Consolas" w:eastAsia="Times New Roman" w:hAnsi="Consolas" w:cs="Times New Roman"/>
+          <w:color w:val="CCCCCC"/>
+          <w:kern w:val="0"/>
+          <w:sz w:val="23"/>
+          <w:szCs w:val="23"/>
+          <w14:ligatures w14:val="none"/>
+        </w:rPr>
+        <w:t>   </w:t>
+      </w:r>
+      <w:r>
+        <w:rPr>
+          <w:rFonts w:ascii="Consolas" w:eastAsia="Times New Roman" w:hAnsi="Consolas" w:cs="Times New Roman"/>
+          <w:color w:val="808080"/>
+          <w:kern w:val="0"/>
+          <w:sz w:val="23"/>
+          <w:szCs w:val="23"/>
+          <w14:ligatures w14:val="none"/>
+        </w:rPr>
+        <w:t>&lt;</w:t>
+      </w:r>
+      <w:r>
+        <w:rPr>
+          <w:rFonts w:ascii="Consolas" w:eastAsia="Times New Roman" w:hAnsi="Consolas" w:cs="Times New Roman"/>
+          <w:color w:val="569CD6"/>
+          <w:kern w:val="0"/>
+          <w:sz w:val="23"/>
+          <w:szCs w:val="23"/>
+          <w14:ligatures w14:val="none"/>
+        </w:rPr>
+        <w:t>div</w:t>
+      </w:r>
+      <w:r>
+        <w:rPr>
+          <w:rFonts w:ascii="Consolas" w:eastAsia="Times New Roman" w:hAnsi="Consolas" w:cs="Times New Roman"/>
+          <w:color w:val="808080"/>
+          <w:kern w:val="0"/>
+          <w:sz w:val="23"/>
+          <w:szCs w:val="23"/>
+          <w14:ligatures w14:val="none"/>
+        </w:rPr>
+        <w:t>&gt;&lt;/</w:t>
+      </w:r>
+      <w:r>
+        <w:rPr>
+          <w:rFonts w:ascii="Consolas" w:eastAsia="Times New Roman" w:hAnsi="Consolas" w:cs="Times New Roman"/>
+          <w:color w:val="569CD6"/>
+          <w:kern w:val="0"/>
+          <w:sz w:val="23"/>
+          <w:szCs w:val="23"/>
+          <w14:ligatures w14:val="none"/>
+        </w:rPr>
+        <w:t>div</w:t>
+      </w:r>
+      <w:r>
+        <w:rPr>
+          <w:rFonts w:ascii="Consolas" w:eastAsia="Times New Roman" w:hAnsi="Consolas" w:cs="Times New Roman"/>
+          <w:color w:val="808080"/>
+          <w:kern w:val="0"/>
+          <w:sz w:val="23"/>
+          <w:szCs w:val="23"/>
+          <w14:ligatures w14:val="none"/>
+        </w:rPr>
+        <w:t>&gt;</w:t>
       </w:r>
     </w:p>
     <w:p/>
     <w:p/>
+    <w:p>
+      <w:r>
+        <w:t xml:space="preserve">If I want to do an ID, I can enter </w:t>
+      </w:r>
+      <w:proofErr w:type="spellStart"/>
+      <w:r>
+        <w:t>h#myid+</w:t>
+      </w:r>
+      <w:r>
+        <w:t>E</w:t>
+      </w:r>
+      <w:r>
+        <w:t>nter</w:t>
+      </w:r>
+      <w:proofErr w:type="spellEnd"/>
+      <w:r>
+        <w:t>:</w:t>
+      </w:r>
+    </w:p>
+    <w:p>
+      <w:r>
+        <w:rPr>
+          <w:noProof/>
+        </w:rPr>
+        <w:drawing>
+          <wp:inline distT="0" distB="0" distL="0" distR="0" wp14:anchorId="14105F21" wp14:editId="59DED20E">
+            <wp:extent cx="5943600" cy="695325"/>
+            <wp:effectExtent l="0" t="0" r="0" b="9525"/>
+            <wp:docPr id="721967878" name="Picture 4"/>
+            <wp:cNvGraphicFramePr>
+              <a:graphicFrameLocks xmlns:a="http://schemas.openxmlformats.org/drawingml/2006/main" noChangeAspect="1"/>
+            </wp:cNvGraphicFramePr>
+            <a:graphic xmlns:a="http://schemas.openxmlformats.org/drawingml/2006/main">
+              <a:graphicData uri="http://schemas.openxmlformats.org/drawingml/2006/picture">
+                <pic:pic xmlns:pic="http://schemas.openxmlformats.org/drawingml/2006/picture">
+                  <pic:nvPicPr>
+                    <pic:cNvPr id="0" name="Picture 5"/>
+                    <pic:cNvPicPr>
+                      <a:picLocks noChangeAspect="1" noChangeArrowheads="1"/>
+                    </pic:cNvPicPr>
+                  </pic:nvPicPr>
+                  <pic:blipFill>
+                    <a:blip r:embed="rId13">
+                      <a:extLst>
+                        <a:ext uri="{28A0092B-C50C-407E-A947-70E740481C1C}">
+                          <a14:useLocalDpi xmlns:a14="http://schemas.microsoft.com/office/drawing/2010/main" val="0"/>
+                        </a:ext>
+                      </a:extLst>
+                    </a:blip>
+                    <a:srcRect/>
+                    <a:stretch>
+                      <a:fillRect/>
+                    </a:stretch>
+                  </pic:blipFill>
+                  <pic:spPr bwMode="auto">
+                    <a:xfrm>
+                      <a:off x="0" y="0"/>
+                      <a:ext cx="5943600" cy="695325"/>
+                    </a:xfrm>
+                    <a:prstGeom prst="rect">
+                      <a:avLst/>
+                    </a:prstGeom>
+                    <a:noFill/>
+                    <a:ln>
+                      <a:noFill/>
+                    </a:ln>
+                  </pic:spPr>
+                </pic:pic>
+              </a:graphicData>
+            </a:graphic>
+          </wp:inline>
+        </w:drawing>
+      </w:r>
+    </w:p>
+    <w:p>
+      <w:pPr>
+        <w:shd w:val="clear" w:color="auto" w:fill="1F1F1F"/>
+        <w:spacing w:after="0" w:line="300" w:lineRule="atLeast"/>
+        <w:rPr>
+          <w:rFonts w:ascii="Consolas" w:eastAsia="Times New Roman" w:hAnsi="Consolas" w:cs="Times New Roman"/>
+          <w:color w:val="CCCCCC"/>
+          <w:kern w:val="0"/>
+          <w:sz w:val="23"/>
+          <w:szCs w:val="23"/>
+          <w14:ligatures w14:val="none"/>
+        </w:rPr>
+      </w:pPr>
+      <w:r>
+        <w:rPr>
+          <w:rFonts w:ascii="Consolas" w:eastAsia="Times New Roman" w:hAnsi="Consolas" w:cs="Times New Roman"/>
+          <w:color w:val="808080"/>
+          <w:kern w:val="0"/>
+          <w:sz w:val="23"/>
+          <w:szCs w:val="23"/>
+          <w14:ligatures w14:val="none"/>
+        </w:rPr>
+        <w:t>&lt;</w:t>
+      </w:r>
+      <w:r>
+        <w:rPr>
+          <w:rFonts w:ascii="Consolas" w:eastAsia="Times New Roman" w:hAnsi="Consolas" w:cs="Times New Roman"/>
+          <w:color w:val="569CD6"/>
+          <w:kern w:val="0"/>
+          <w:sz w:val="23"/>
+          <w:szCs w:val="23"/>
+          <w14:ligatures w14:val="none"/>
+        </w:rPr>
+        <w:t>h</w:t>
+      </w:r>
+      <w:r>
+        <w:rPr>
+          <w:rFonts w:ascii="Consolas" w:eastAsia="Times New Roman" w:hAnsi="Consolas" w:cs="Times New Roman"/>
+          <w:color w:val="CCCCCC"/>
+          <w:kern w:val="0"/>
+          <w:sz w:val="23"/>
+          <w:szCs w:val="23"/>
+          <w14:ligatures w14:val="none"/>
+        </w:rPr>
+        <w:t xml:space="preserve"> </w:t>
+      </w:r>
+      <w:r>
+        <w:rPr>
+          <w:rFonts w:ascii="Consolas" w:eastAsia="Times New Roman" w:hAnsi="Consolas" w:cs="Times New Roman"/>
+          <w:color w:val="9CDCFE"/>
+          <w:kern w:val="0"/>
+          <w:sz w:val="23"/>
+          <w:szCs w:val="23"/>
+          <w14:ligatures w14:val="none"/>
+        </w:rPr>
+        <w:t>id</w:t>
+      </w:r>
+      <w:r>
+        <w:rPr>
+          <w:rFonts w:ascii="Consolas" w:eastAsia="Times New Roman" w:hAnsi="Consolas" w:cs="Times New Roman"/>
+          <w:color w:val="CCCCCC"/>
+          <w:kern w:val="0"/>
+          <w:sz w:val="23"/>
+          <w:szCs w:val="23"/>
+          <w14:ligatures w14:val="none"/>
+        </w:rPr>
+        <w:t>=</w:t>
+      </w:r>
+      <w:r>
+        <w:rPr>
+          <w:rFonts w:ascii="Consolas" w:eastAsia="Times New Roman" w:hAnsi="Consolas" w:cs="Times New Roman"/>
+          <w:color w:val="CE9178"/>
+          <w:kern w:val="0"/>
+          <w:sz w:val="23"/>
+          <w:szCs w:val="23"/>
+          <w14:ligatures w14:val="none"/>
+        </w:rPr>
+        <w:t>"</w:t>
+      </w:r>
+      <w:proofErr w:type="spellStart"/>
+      <w:r>
+        <w:rPr>
+          <w:rFonts w:ascii="Consolas" w:eastAsia="Times New Roman" w:hAnsi="Consolas" w:cs="Times New Roman"/>
+          <w:color w:val="CE9178"/>
+          <w:kern w:val="0"/>
+          <w:sz w:val="23"/>
+          <w:szCs w:val="23"/>
+          <w14:ligatures w14:val="none"/>
+        </w:rPr>
+        <w:t>myid</w:t>
+      </w:r>
+      <w:proofErr w:type="spellEnd"/>
+      <w:r>
+        <w:rPr>
+          <w:rFonts w:ascii="Consolas" w:eastAsia="Times New Roman" w:hAnsi="Consolas" w:cs="Times New Roman"/>
+          <w:color w:val="CE9178"/>
+          <w:kern w:val="0"/>
+          <w:sz w:val="23"/>
+          <w:szCs w:val="23"/>
+          <w14:ligatures w14:val="none"/>
+        </w:rPr>
+        <w:t>"</w:t>
+      </w:r>
+      <w:r>
+        <w:rPr>
+          <w:rFonts w:ascii="Consolas" w:eastAsia="Times New Roman" w:hAnsi="Consolas" w:cs="Times New Roman"/>
+          <w:color w:val="808080"/>
+          <w:kern w:val="0"/>
+          <w:sz w:val="23"/>
+          <w:szCs w:val="23"/>
+          <w14:ligatures w14:val="none"/>
+        </w:rPr>
+        <w:t>&gt;&lt;/</w:t>
+      </w:r>
+      <w:r>
+        <w:rPr>
+          <w:rFonts w:ascii="Consolas" w:eastAsia="Times New Roman" w:hAnsi="Consolas" w:cs="Times New Roman"/>
+          <w:color w:val="569CD6"/>
+          <w:kern w:val="0"/>
+          <w:sz w:val="23"/>
+          <w:szCs w:val="23"/>
+          <w14:ligatures w14:val="none"/>
+        </w:rPr>
+        <w:t>h</w:t>
+      </w:r>
+      <w:r>
+        <w:rPr>
+          <w:rFonts w:ascii="Consolas" w:eastAsia="Times New Roman" w:hAnsi="Consolas" w:cs="Times New Roman"/>
+          <w:color w:val="808080"/>
+          <w:kern w:val="0"/>
+          <w:sz w:val="23"/>
+          <w:szCs w:val="23"/>
+          <w14:ligatures w14:val="none"/>
+        </w:rPr>
+        <w:t>&gt;</w:t>
+      </w:r>
+    </w:p>
     <w:p>
       <w:pPr>
         <w:pBdr>
@@ -163,88 +2160,53 @@
     </w:p>
     <w:p>
       <w:pPr>
-        <w:ind w:left="2880" w:firstLine="720"/>
-      </w:pPr>
-      <w:r>
-        <w:t xml:space="preserve">Other </w:t>
-      </w:r>
-      <w:r>
-        <w:t xml:space="preserve">Tools I </w:t>
-      </w:r>
-      <w:proofErr w:type="gramStart"/>
-      <w:r>
-        <w:t>use</w:t>
-      </w:r>
-      <w:proofErr w:type="gramEnd"/>
-      <w:r>
-        <w:t xml:space="preserve"> </w:t>
-      </w:r>
-    </w:p>
-    <w:p>
-      <w:r>
-        <w:lastRenderedPageBreak/>
-        <w:t>Note: A lot of the tools mentioned are from videos</w:t>
-      </w:r>
-      <w:r>
-        <w:t>,</w:t>
-      </w:r>
-      <w:r>
-        <w:t xml:space="preserve"> so I will link the source for your view</w:t>
-      </w:r>
-      <w:r>
-        <w:t>ing</w:t>
-      </w:r>
-      <w:r>
-        <w:t xml:space="preserve"> leisure; I will include the most pertinent for </w:t>
-      </w:r>
-      <w:r>
-        <w:t>ITSE-1301</w:t>
-      </w:r>
-      <w:r>
-        <w:t>. For the full List: (</w:t>
-      </w:r>
-      <w:hyperlink r:id="rId9" w:history="1">
-        <w:r>
-          <w:rPr>
-            <w:rStyle w:val="Hyperlink"/>
-          </w:rPr>
-          <w:t>https://www.youtube.com/watch?v=0EtgwIajVqs</w:t>
-        </w:r>
-      </w:hyperlink>
-      <w:r>
-        <w:t>).</w:t>
-      </w:r>
-    </w:p>
-    <w:p>
-      <w:pPr>
-        <w:rPr>
-          <w:b/>
-          <w:bCs/>
-          <w:sz w:val="28"/>
-          <w:szCs w:val="28"/>
-        </w:rPr>
-      </w:pPr>
-      <w:proofErr w:type="spellStart"/>
-      <w:r>
-        <w:rPr>
-          <w:b/>
-          <w:bCs/>
-          <w:sz w:val="28"/>
-          <w:szCs w:val="28"/>
-        </w:rPr>
-        <w:t>Chocolately</w:t>
-      </w:r>
-      <w:proofErr w:type="spellEnd"/>
-      <w:r>
-        <w:rPr>
-          <w:b/>
-          <w:bCs/>
-          <w:sz w:val="28"/>
-          <w:szCs w:val="28"/>
-        </w:rPr>
-        <w:t xml:space="preserve"> – ( </w:t>
-      </w:r>
-      <w:hyperlink r:id="rId10" w:history="1">
+        <w:ind w:left="2160" w:firstLine="720"/>
+      </w:pPr>
+      <w:r>
+        <w:t xml:space="preserve">Recommended </w:t>
+      </w:r>
+      <w:r>
+        <w:t xml:space="preserve">Extensions </w:t>
+      </w:r>
+      <w:r>
+        <w:t>you install:</w:t>
+      </w:r>
+    </w:p>
+    <w:p>
+      <w:pPr>
+        <w:rPr>
+          <w:b/>
+          <w:bCs/>
+          <w:sz w:val="28"/>
+          <w:szCs w:val="28"/>
+        </w:rPr>
+      </w:pPr>
+      <w:r>
+        <w:rPr>
+          <w:b/>
+          <w:bCs/>
+          <w:sz w:val="28"/>
+          <w:szCs w:val="28"/>
+        </w:rPr>
+        <w:t>Live Server</w:t>
+      </w:r>
+      <w:r>
+        <w:rPr>
+          <w:b/>
+          <w:bCs/>
+        </w:rPr>
+        <w:t xml:space="preserve"> -</w:t>
+      </w:r>
+      <w:r>
+        <w:rPr>
+          <w:b/>
+          <w:bCs/>
+          <w:sz w:val="28"/>
+          <w:szCs w:val="28"/>
+        </w:rPr>
+        <w:t>(</w:t>
+      </w:r>
+      <w:hyperlink r:id="rId14" w:history="1">
         <w:r>
           <w:rPr>
             <w:rStyle w:val="Hyperlink"/>
@@ -253,8 +2215,124 @@
             <w:sz w:val="28"/>
             <w:szCs w:val="28"/>
           </w:rPr>
-          <w:t>https://community.chocolatey.org</w:t>
+          <w:t>https://marketplace.visualstudio.com/items?itemName=ritwickdey.LiveServer</w:t>
         </w:r>
+      </w:hyperlink>
+      <w:r>
+        <w:rPr>
+          <w:b/>
+          <w:bCs/>
+          <w:sz w:val="28"/>
+          <w:szCs w:val="28"/>
+        </w:rPr>
+        <w:t xml:space="preserve">) </w:t>
+      </w:r>
+    </w:p>
+    <w:p>
+      <w:r>
+        <w:t xml:space="preserve">This will allow us to deploy a local server to are web browser and automatically update whenever me make a change to either are HTML CSS or </w:t>
+      </w:r>
+      <w:proofErr w:type="gramStart"/>
+      <w:r>
+        <w:t>JavaScript :</w:t>
+      </w:r>
+      <w:proofErr w:type="gramEnd"/>
+    </w:p>
+    <w:p>
+      <w:pPr>
+        <w:jc w:val="center"/>
+      </w:pPr>
+      <w:r>
+        <w:rPr>
+          <w:noProof/>
+        </w:rPr>
+        <w:drawing>
+          <wp:inline distT="0" distB="0" distL="0" distR="0" wp14:anchorId="5525BBFC" wp14:editId="6F7BB2C0">
+            <wp:extent cx="3327058" cy="2857500"/>
+            <wp:effectExtent l="0" t="0" r="6985" b="0"/>
+            <wp:docPr id="437033749" name="Picture 7"/>
+            <wp:cNvGraphicFramePr>
+              <a:graphicFrameLocks xmlns:a="http://schemas.openxmlformats.org/drawingml/2006/main" noChangeAspect="1"/>
+            </wp:cNvGraphicFramePr>
+            <a:graphic xmlns:a="http://schemas.openxmlformats.org/drawingml/2006/main">
+              <a:graphicData uri="http://schemas.openxmlformats.org/drawingml/2006/picture">
+                <pic:pic xmlns:pic="http://schemas.openxmlformats.org/drawingml/2006/picture">
+                  <pic:nvPicPr>
+                    <pic:cNvPr id="0" name="Picture 11"/>
+                    <pic:cNvPicPr>
+                      <a:picLocks noChangeAspect="1" noChangeArrowheads="1"/>
+                    </pic:cNvPicPr>
+                  </pic:nvPicPr>
+                  <pic:blipFill>
+                    <a:blip r:embed="rId15" cstate="print">
+                      <a:extLst>
+                        <a:ext uri="{28A0092B-C50C-407E-A947-70E740481C1C}">
+                          <a14:useLocalDpi xmlns:a14="http://schemas.microsoft.com/office/drawing/2010/main" val="0"/>
+                        </a:ext>
+                      </a:extLst>
+                    </a:blip>
+                    <a:srcRect/>
+                    <a:stretch>
+                      <a:fillRect/>
+                    </a:stretch>
+                  </pic:blipFill>
+                  <pic:spPr bwMode="auto">
+                    <a:xfrm>
+                      <a:off x="0" y="0"/>
+                      <a:ext cx="3385977" cy="2908104"/>
+                    </a:xfrm>
+                    <a:prstGeom prst="rect">
+                      <a:avLst/>
+                    </a:prstGeom>
+                    <a:noFill/>
+                    <a:ln>
+                      <a:noFill/>
+                    </a:ln>
+                  </pic:spPr>
+                </pic:pic>
+              </a:graphicData>
+            </a:graphic>
+          </wp:inline>
+        </w:drawing>
+      </w:r>
+    </w:p>
+    <w:p>
+      <w:pPr>
+        <w:rPr>
+          <w:b/>
+          <w:bCs/>
+          <w:sz w:val="28"/>
+          <w:szCs w:val="28"/>
+        </w:rPr>
+      </w:pPr>
+      <w:r>
+        <w:rPr>
+          <w:b/>
+          <w:bCs/>
+          <w:sz w:val="28"/>
+          <w:szCs w:val="28"/>
+        </w:rPr>
+        <w:t xml:space="preserve"> </w:t>
+      </w:r>
+      <w:r>
+        <w:rPr>
+          <w:b/>
+          <w:bCs/>
+          <w:sz w:val="28"/>
+          <w:szCs w:val="28"/>
+        </w:rPr>
+        <w:t>Auto Rename Tag</w:t>
+      </w:r>
+      <w:r>
+        <w:rPr>
+          <w:b/>
+          <w:bCs/>
+          <w:sz w:val="28"/>
+          <w:szCs w:val="28"/>
+        </w:rPr>
+        <w:t xml:space="preserve"> – (</w:t>
+      </w:r>
+      <w:hyperlink r:id="rId16" w:history="1">
         <w:r>
           <w:rPr>
             <w:rStyle w:val="Hyperlink"/>
@@ -263,7 +2341,7 @@
             <w:sz w:val="28"/>
             <w:szCs w:val="28"/>
           </w:rPr>
-          <w:t>/</w:t>
+          <w:t>https://marketplace.visualstudio.com/items?itemName=formulahendry.auto-rename-tag</w:t>
         </w:r>
       </w:hyperlink>
       <w:r>
@@ -273,71 +2351,42 @@
           <w:sz w:val="28"/>
           <w:szCs w:val="28"/>
         </w:rPr>
-        <w:t xml:space="preserve"> )</w:t>
-      </w:r>
-    </w:p>
-    <w:p>
-      <w:pPr>
-        <w:rPr>
-          <w:sz w:val="28"/>
-          <w:szCs w:val="28"/>
-        </w:rPr>
-      </w:pPr>
-      <w:r>
-        <w:rPr>
-          <w:sz w:val="28"/>
-          <w:szCs w:val="28"/>
-        </w:rPr>
-        <w:t xml:space="preserve">A package manager for the quick installation of common apps, code dependencies, drivers, and more. It is command based (don’t be scared you can use a GUI to create a sequence of apps to install all at once).  </w:t>
-      </w:r>
-    </w:p>
-    <w:p>
-      <w:pPr>
-        <w:rPr>
-          <w:b/>
-          <w:bCs/>
-          <w:sz w:val="28"/>
-          <w:szCs w:val="28"/>
-        </w:rPr>
-      </w:pPr>
-      <w:r>
-        <w:rPr>
-          <w:b/>
-          <w:bCs/>
-          <w:sz w:val="28"/>
-          <w:szCs w:val="28"/>
-        </w:rPr>
-        <w:t xml:space="preserve">// INSTRUCTORS NOTE: PLEASE FOR THE LOVE OF GOD ASK IT ABOUT THIS BEFORE YOU STUDENTS GET IN TROUBLE!! </w:t>
-      </w:r>
-    </w:p>
-    <w:p>
-      <w:pPr>
-        <w:rPr>
-          <w:b/>
-          <w:bCs/>
-          <w:sz w:val="28"/>
-          <w:szCs w:val="28"/>
-        </w:rPr>
-      </w:pPr>
-      <w:r>
-        <w:rPr>
-          <w:b/>
-          <w:bCs/>
-          <w:sz w:val="28"/>
-          <w:szCs w:val="28"/>
-        </w:rPr>
-        <w:t>Simple HTTP Server</w:t>
-      </w:r>
-      <w:r>
-        <w:rPr>
-          <w:b/>
-          <w:bCs/>
-          <w:sz w:val="28"/>
-          <w:szCs w:val="28"/>
-        </w:rPr>
-        <w:t xml:space="preserve"> – ( </w:t>
-      </w:r>
-      <w:hyperlink r:id="rId11" w:history="1">
+        <w:t>)</w:t>
+      </w:r>
+    </w:p>
+    <w:p>
+      <w:pPr>
+        <w:pBdr>
+          <w:bottom w:val="single" w:sz="12" w:space="1" w:color="auto"/>
+        </w:pBdr>
+      </w:pPr>
+      <w:r>
+        <w:t xml:space="preserve">This extension automatically renames the associated tag when one is changed. </w:t>
+      </w:r>
+    </w:p>
+    <w:p>
+      <w:pPr>
+        <w:pBdr>
+          <w:bottom w:val="single" w:sz="12" w:space="1" w:color="auto"/>
+        </w:pBdr>
+        <w:rPr>
+          <w:b/>
+          <w:bCs/>
+          <w:sz w:val="28"/>
+          <w:szCs w:val="28"/>
+        </w:rPr>
+      </w:pPr>
+      <w:r>
+        <w:rPr>
+          <w:b/>
+          <w:bCs/>
+          <w:sz w:val="28"/>
+          <w:szCs w:val="28"/>
+        </w:rPr>
+        <w:lastRenderedPageBreak/>
+        <w:t>Bracket Pair Colorizer – (</w:t>
+      </w:r>
+      <w:hyperlink r:id="rId17" w:history="1">
         <w:r>
           <w:rPr>
             <w:rStyle w:val="Hyperlink"/>
@@ -346,8 +2395,115 @@
             <w:sz w:val="28"/>
             <w:szCs w:val="28"/>
           </w:rPr>
-          <w:t>https://github.com/TheWaWaR/simple-http-serve</w:t>
+          <w:t>https://marketplace.visualstudio.com/items?itemName=dzhavat.bracket-pair-toggler</w:t>
         </w:r>
+      </w:hyperlink>
+      <w:r>
+        <w:rPr>
+          <w:b/>
+          <w:bCs/>
+          <w:sz w:val="28"/>
+          <w:szCs w:val="28"/>
+        </w:rPr>
+        <w:t>)</w:t>
+      </w:r>
+    </w:p>
+    <w:p>
+      <w:pPr>
+        <w:pBdr>
+          <w:bottom w:val="single" w:sz="12" w:space="1" w:color="auto"/>
+        </w:pBdr>
+      </w:pPr>
+      <w:r>
+        <w:t xml:space="preserve">Gives your brackets, parentheses and curly braces </w:t>
+      </w:r>
+      <w:proofErr w:type="gramStart"/>
+      <w:r>
+        <w:t>Colo</w:t>
+      </w:r>
+      <w:r>
+        <w:t>r</w:t>
+      </w:r>
+      <w:r>
+        <w:t>ization</w:t>
+      </w:r>
+      <w:proofErr w:type="gramEnd"/>
+    </w:p>
+    <w:p>
+      <w:pPr>
+        <w:pBdr>
+          <w:bottom w:val="single" w:sz="12" w:space="1" w:color="auto"/>
+        </w:pBdr>
+      </w:pPr>
+      <w:r>
+        <w:drawing>
+          <wp:inline distT="0" distB="0" distL="0" distR="0" wp14:anchorId="54EF9C17" wp14:editId="0743FC8B">
+            <wp:extent cx="1952898" cy="1943371"/>
+            <wp:effectExtent l="0" t="0" r="9525" b="0"/>
+            <wp:docPr id="407543193" name="Picture 1" descr="A screenshot of a computer program&#10;&#10;Description automatically generated"/>
+            <wp:cNvGraphicFramePr>
+              <a:graphicFrameLocks xmlns:a="http://schemas.openxmlformats.org/drawingml/2006/main" noChangeAspect="1"/>
+            </wp:cNvGraphicFramePr>
+            <a:graphic xmlns:a="http://schemas.openxmlformats.org/drawingml/2006/main">
+              <a:graphicData uri="http://schemas.openxmlformats.org/drawingml/2006/picture">
+                <pic:pic xmlns:pic="http://schemas.openxmlformats.org/drawingml/2006/picture">
+                  <pic:nvPicPr>
+                    <pic:cNvPr id="407543193" name="Picture 1" descr="A screenshot of a computer program&#10;&#10;Description automatically generated"/>
+                    <pic:cNvPicPr/>
+                  </pic:nvPicPr>
+                  <pic:blipFill>
+                    <a:blip r:embed="rId18"/>
+                    <a:stretch>
+                      <a:fillRect/>
+                    </a:stretch>
+                  </pic:blipFill>
+                  <pic:spPr>
+                    <a:xfrm>
+                      <a:off x="0" y="0"/>
+                      <a:ext cx="1952898" cy="1943371"/>
+                    </a:xfrm>
+                    <a:prstGeom prst="rect">
+                      <a:avLst/>
+                    </a:prstGeom>
+                  </pic:spPr>
+                </pic:pic>
+              </a:graphicData>
+            </a:graphic>
+          </wp:inline>
+        </w:drawing>
+      </w:r>
+    </w:p>
+    <w:p>
+      <w:pPr>
+        <w:pBdr>
+          <w:bottom w:val="single" w:sz="12" w:space="1" w:color="auto"/>
+        </w:pBdr>
+        <w:rPr>
+          <w:b/>
+          <w:bCs/>
+          <w:sz w:val="28"/>
+          <w:szCs w:val="28"/>
+        </w:rPr>
+      </w:pPr>
+      <w:r>
+        <w:rPr>
+          <w:b/>
+          <w:bCs/>
+          <w:sz w:val="28"/>
+          <w:szCs w:val="28"/>
+        </w:rPr>
+        <w:t>Prettier – Coder formatter</w:t>
+      </w:r>
+      <w:r>
+        <w:rPr>
+          <w:b/>
+          <w:bCs/>
+          <w:sz w:val="28"/>
+          <w:szCs w:val="28"/>
+        </w:rPr>
+        <w:t>(</w:t>
+      </w:r>
+      <w:hyperlink r:id="rId19" w:history="1">
         <w:r>
           <w:rPr>
             <w:rStyle w:val="Hyperlink"/>
@@ -356,7 +2512,7 @@
             <w:sz w:val="28"/>
             <w:szCs w:val="28"/>
           </w:rPr>
-          <w:t>r</w:t>
+          <w:t>https://marketplace.visualstudio.com/items?itemName=esbenp.prettier-vscode</w:t>
         </w:r>
       </w:hyperlink>
       <w:r>
@@ -366,6 +2522,212 @@
           <w:sz w:val="28"/>
           <w:szCs w:val="28"/>
         </w:rPr>
+        <w:t>)</w:t>
+      </w:r>
+    </w:p>
+    <w:p>
+      <w:pPr>
+        <w:pBdr>
+          <w:bottom w:val="single" w:sz="12" w:space="1" w:color="auto"/>
+        </w:pBdr>
+      </w:pPr>
+      <w:r>
+        <w:t xml:space="preserve">Automatically </w:t>
+      </w:r>
+      <w:proofErr w:type="gramStart"/>
+      <w:r>
+        <w:t>formats</w:t>
+      </w:r>
+      <w:proofErr w:type="gramEnd"/>
+      <w:r>
+        <w:t xml:space="preserve"> the whitespaces in your code. You can also configure more settings for any extension mentioned by navigating to </w:t>
+      </w:r>
+      <w:r>
+        <w:t xml:space="preserve">the gear icon and searching for said extension. For </w:t>
+      </w:r>
+      <w:proofErr w:type="gramStart"/>
+      <w:r>
+        <w:t>example</w:t>
+      </w:r>
+      <w:proofErr w:type="gramEnd"/>
+      <w:r>
+        <w:t xml:space="preserve"> if we </w:t>
+      </w:r>
+    </w:p>
+    <w:p>
+      <w:pPr>
+        <w:pBdr>
+          <w:bottom w:val="single" w:sz="12" w:space="1" w:color="auto"/>
+        </w:pBdr>
+      </w:pPr>
+      <w:r>
+        <w:rPr>
+          <w:noProof/>
+        </w:rPr>
+        <w:drawing>
+          <wp:inline distT="0" distB="0" distL="0" distR="0" wp14:anchorId="5C54E8AA" wp14:editId="15AC7182">
+            <wp:extent cx="2114901" cy="1933107"/>
+            <wp:effectExtent l="0" t="0" r="0" b="0"/>
+            <wp:docPr id="873693183" name="Picture 1" descr="A screenshot of a computer program&#10;&#10;Description automatically generated"/>
+            <wp:cNvGraphicFramePr>
+              <a:graphicFrameLocks xmlns:a="http://schemas.openxmlformats.org/drawingml/2006/main" noChangeAspect="1"/>
+            </wp:cNvGraphicFramePr>
+            <a:graphic xmlns:a="http://schemas.openxmlformats.org/drawingml/2006/main">
+              <a:graphicData uri="http://schemas.openxmlformats.org/drawingml/2006/picture">
+                <pic:pic xmlns:pic="http://schemas.openxmlformats.org/drawingml/2006/picture">
+                  <pic:nvPicPr>
+                    <pic:cNvPr id="873693183" name="Picture 1" descr="A screenshot of a computer program&#10;&#10;Description automatically generated"/>
+                    <pic:cNvPicPr>
+                      <a:picLocks noChangeAspect="1" noChangeArrowheads="1"/>
+                    </pic:cNvPicPr>
+                  </pic:nvPicPr>
+                  <pic:blipFill>
+                    <a:blip r:embed="rId20">
+                      <a:extLst>
+                        <a:ext uri="{28A0092B-C50C-407E-A947-70E740481C1C}">
+                          <a14:useLocalDpi xmlns:a14="http://schemas.microsoft.com/office/drawing/2010/main" val="0"/>
+                        </a:ext>
+                      </a:extLst>
+                    </a:blip>
+                    <a:srcRect/>
+                    <a:stretch>
+                      <a:fillRect/>
+                    </a:stretch>
+                  </pic:blipFill>
+                  <pic:spPr bwMode="auto">
+                    <a:xfrm>
+                      <a:off x="0" y="0"/>
+                      <a:ext cx="2121937" cy="1939538"/>
+                    </a:xfrm>
+                    <a:prstGeom prst="rect">
+                      <a:avLst/>
+                    </a:prstGeom>
+                    <a:noFill/>
+                    <a:ln>
+                      <a:noFill/>
+                    </a:ln>
+                  </pic:spPr>
+                </pic:pic>
+              </a:graphicData>
+            </a:graphic>
+          </wp:inline>
+        </w:drawing>
+      </w:r>
+    </w:p>
+    <w:p>
+      <w:pPr>
+        <w:pBdr>
+          <w:bottom w:val="single" w:sz="12" w:space="1" w:color="auto"/>
+        </w:pBdr>
+        <w:rPr>
+          <w:b/>
+          <w:bCs/>
+          <w:sz w:val="28"/>
+          <w:szCs w:val="28"/>
+        </w:rPr>
+      </w:pPr>
+    </w:p>
+    <w:p>
+      <w:pPr>
+        <w:ind w:left="2880" w:firstLine="720"/>
+      </w:pPr>
+      <w:r>
+        <w:t xml:space="preserve">Other </w:t>
+      </w:r>
+      <w:r>
+        <w:t xml:space="preserve">Tools I </w:t>
+      </w:r>
+      <w:proofErr w:type="gramStart"/>
+      <w:r>
+        <w:t>use</w:t>
+      </w:r>
+      <w:proofErr w:type="gramEnd"/>
+      <w:r>
+        <w:t xml:space="preserve"> </w:t>
+      </w:r>
+    </w:p>
+    <w:p>
+      <w:r>
+        <w:t>Note: A lot of the tools mentioned are from videos</w:t>
+      </w:r>
+      <w:r>
+        <w:t>,</w:t>
+      </w:r>
+      <w:r>
+        <w:t xml:space="preserve"> so I will link the source for your view</w:t>
+      </w:r>
+      <w:r>
+        <w:t>ing</w:t>
+      </w:r>
+      <w:r>
+        <w:t xml:space="preserve"> leisure; I will include the most pertinent for </w:t>
+      </w:r>
+      <w:r>
+        <w:t>ITSE-1301</w:t>
+      </w:r>
+      <w:r>
+        <w:t>. For the full List: (</w:t>
+      </w:r>
+      <w:hyperlink r:id="rId21" w:history="1">
+        <w:r>
+          <w:rPr>
+            <w:rStyle w:val="Hyperlink"/>
+          </w:rPr>
+          <w:t>https://www.youtube.com/watch?v=0EtgwIajVqs</w:t>
+        </w:r>
+      </w:hyperlink>
+      <w:r>
+        <w:t>).</w:t>
+      </w:r>
+    </w:p>
+    <w:p>
+      <w:pPr>
+        <w:rPr>
+          <w:b/>
+          <w:bCs/>
+          <w:sz w:val="28"/>
+          <w:szCs w:val="28"/>
+        </w:rPr>
+      </w:pPr>
+      <w:proofErr w:type="spellStart"/>
+      <w:r>
+        <w:rPr>
+          <w:b/>
+          <w:bCs/>
+          <w:sz w:val="28"/>
+          <w:szCs w:val="28"/>
+        </w:rPr>
+        <w:t>Chocolately</w:t>
+      </w:r>
+      <w:proofErr w:type="spellEnd"/>
+      <w:r>
+        <w:rPr>
+          <w:b/>
+          <w:bCs/>
+          <w:sz w:val="28"/>
+          <w:szCs w:val="28"/>
+        </w:rPr>
+        <w:t xml:space="preserve"> – ( </w:t>
+      </w:r>
+      <w:hyperlink r:id="rId22" w:history="1">
+        <w:r>
+          <w:rPr>
+            <w:rStyle w:val="Hyperlink"/>
+            <w:b/>
+            <w:bCs/>
+            <w:sz w:val="28"/>
+            <w:szCs w:val="28"/>
+          </w:rPr>
+          <w:t>https://community.chocolatey.org/</w:t>
+        </w:r>
+      </w:hyperlink>
+      <w:r>
+        <w:rPr>
+          <w:b/>
+          <w:bCs/>
+          <w:sz w:val="28"/>
+          <w:szCs w:val="28"/>
+        </w:rPr>
         <w:t xml:space="preserve"> )</w:t>
       </w:r>
     </w:p>
@@ -381,6 +2743,90 @@
           <w:sz w:val="28"/>
           <w:szCs w:val="28"/>
         </w:rPr>
+        <w:lastRenderedPageBreak/>
+        <w:t xml:space="preserve">A package manager for the quick installation of common apps, code dependencies, drivers, and more. It is command based (don’t be scared you can use a GUI to create a sequence of apps to install all at once).  </w:t>
+      </w:r>
+    </w:p>
+    <w:p>
+      <w:pPr>
+        <w:rPr>
+          <w:b/>
+          <w:bCs/>
+          <w:sz w:val="28"/>
+          <w:szCs w:val="28"/>
+        </w:rPr>
+      </w:pPr>
+      <w:r>
+        <w:rPr>
+          <w:b/>
+          <w:bCs/>
+          <w:sz w:val="28"/>
+          <w:szCs w:val="28"/>
+        </w:rPr>
+        <w:t xml:space="preserve">// INSTRUCTORS NOTE: PLEASE FOR THE LOVE OF GOD ASK IT ABOUT THIS BEFORE YOU STUDENTS GET IN TROUBLE!! </w:t>
+      </w:r>
+    </w:p>
+    <w:p>
+      <w:pPr>
+        <w:rPr>
+          <w:b/>
+          <w:bCs/>
+          <w:sz w:val="28"/>
+          <w:szCs w:val="28"/>
+        </w:rPr>
+      </w:pPr>
+      <w:r>
+        <w:rPr>
+          <w:b/>
+          <w:bCs/>
+          <w:sz w:val="28"/>
+          <w:szCs w:val="28"/>
+        </w:rPr>
+        <w:t>Simple HTTP Server</w:t>
+      </w:r>
+      <w:r>
+        <w:rPr>
+          <w:b/>
+          <w:bCs/>
+          <w:sz w:val="28"/>
+          <w:szCs w:val="28"/>
+        </w:rPr>
+        <w:t xml:space="preserve"> – ( </w:t>
+      </w:r>
+      <w:hyperlink r:id="rId23" w:history="1">
+        <w:r>
+          <w:rPr>
+            <w:rStyle w:val="Hyperlink"/>
+            <w:b/>
+            <w:bCs/>
+            <w:sz w:val="28"/>
+            <w:szCs w:val="28"/>
+          </w:rPr>
+          <w:t>https://github.com/TheWaWaR/simple-http-server</w:t>
+        </w:r>
+      </w:hyperlink>
+      <w:r>
+        <w:rPr>
+          <w:b/>
+          <w:bCs/>
+          <w:sz w:val="28"/>
+          <w:szCs w:val="28"/>
+        </w:rPr>
+        <w:t xml:space="preserve"> )</w:t>
+      </w:r>
+    </w:p>
+    <w:p>
+      <w:pPr>
+        <w:rPr>
+          <w:sz w:val="28"/>
+          <w:szCs w:val="28"/>
+        </w:rPr>
+      </w:pPr>
+      <w:r>
+        <w:rPr>
+          <w:sz w:val="28"/>
+          <w:szCs w:val="28"/>
+        </w:rPr>
         <w:t xml:space="preserve">If you and your web developer buddy are on the same network and are looking to exchange files without the use of a database service, or a flash drive, I recommend using this HTTP server. Simply place the server into the file you wish to associate with a </w:t>
       </w:r>
       <w:proofErr w:type="spellStart"/>
@@ -427,7 +2873,7 @@
         </w:rPr>
         <w:t xml:space="preserve"> </w:t>
       </w:r>
-      <w:hyperlink r:id="rId12" w:history="1">
+      <w:hyperlink r:id="rId24" w:history="1">
         <w:r>
           <w:rPr>
             <w:rStyle w:val="Hyperlink"/>
@@ -511,7 +2957,7 @@
         </w:rPr>
         <w:t xml:space="preserve"> </w:t>
       </w:r>
-      <w:hyperlink r:id="rId13" w:history="1">
+      <w:hyperlink r:id="rId25" w:history="1">
         <w:r>
           <w:rPr>
             <w:rStyle w:val="Hyperlink"/>
@@ -658,7 +3104,7 @@
         </w:rPr>
         <w:t xml:space="preserve"> </w:t>
       </w:r>
-      <w:hyperlink r:id="rId14" w:history="1">
+      <w:hyperlink r:id="rId26" w:history="1">
         <w:r>
           <w:rPr>
             <w:rStyle w:val="Hyperlink"/>
@@ -717,15 +3163,7 @@
           <w:sz w:val="28"/>
           <w:szCs w:val="28"/>
         </w:rPr>
-        <w:t xml:space="preserve"> (PXE). It is a 2.3kb file that allows you to boot from over 80 operating system </w:t>
-      </w:r>
-      <w:r>
-        <w:rPr>
-          <w:sz w:val="28"/>
-          <w:szCs w:val="28"/>
-        </w:rPr>
-        <w:lastRenderedPageBreak/>
-        <w:t>installers, liver operating systems, and utility images over the network (including Windows with a bit of work/ using a Windows PE environment).</w:t>
+        <w:t xml:space="preserve"> (PXE). It is a 2.3kb file that allows you to boot from over 80 operating system installers, liver operating systems, and utility images over the network (including Windows with a bit of work/ using a Windows PE environment).</w:t>
       </w:r>
     </w:p>
     <w:p>
@@ -766,7 +3204,7 @@
         </w:rPr>
         <w:t xml:space="preserve"> – (</w:t>
       </w:r>
-      <w:hyperlink r:id="rId15" w:history="1">
+      <w:hyperlink r:id="rId27" w:history="1">
         <w:r>
           <w:rPr>
             <w:rStyle w:val="Hyperlink"/>
@@ -800,6 +3238,7 @@
           <w:sz w:val="28"/>
           <w:szCs w:val="28"/>
         </w:rPr>
+        <w:lastRenderedPageBreak/>
         <w:t xml:space="preserve">If this list seems </w:t>
       </w:r>
       <w:proofErr w:type="gramStart"/>
@@ -879,7 +3318,7 @@
       </w:pPr>
     </w:p>
     <w:sectPr>
-      <w:headerReference w:type="default" r:id="rId16"/>
+      <w:headerReference w:type="default" r:id="rId28"/>
       <w:pgSz w:w="12240" w:h="15840"/>
       <w:pgMar w:top="1440" w:right="1440" w:bottom="1440" w:left="1440" w:header="720" w:footer="720" w:gutter="0"/>
       <w:cols w:space="720"/>

</xml_diff>